<commit_message>
First complete version of BLE Part 1
</commit_message>
<xml_diff>
--- a/labmanual/English/WBT101-04-BLE-Part1.docx
+++ b/labmanual/English/WBT101-04-BLE-Part1.docx
@@ -1834,11 +1834,7 @@
     </w:p>
     <w:p>
       <w:pPr>
-        <w:pStyle w:val="ListParagraph"/>
-        <w:numPr>
-          <w:ilvl w:val="0"/>
-          <w:numId w:val="20"/>
-        </w:numPr>
+        <w:ind w:left="360"/>
       </w:pPr>
       <w:bookmarkStart w:id="0" w:name="_GoBack"/>
       <w:bookmarkEnd w:id="0"/>
@@ -2123,10 +2119,7 @@
     </w:p>
     <w:p>
       <w:r>
-        <w:t xml:space="preserve">The Stack is responsible for broadcasting your advertising packets </w:t>
-      </w:r>
-      <w:r>
-        <w:t xml:space="preserve">at a regular, configurable interval into the open air.  That means that all BLE Centrals that are scanning and in range, may hear your advertising packet and process it.  There are several things that can be done to enhance security, which I will address later.  </w:t>
+        <w:t xml:space="preserve">The Stack is responsible for broadcasting your advertising packets at a regular, configurable interval into the open air.  That means that all BLE Centrals that are scanning and in range, may hear your advertising packet and process it.  There are several things that can be done to enhance security, which I will address later.  </w:t>
       </w:r>
     </w:p>
     <w:p>
@@ -2323,23 +2316,23 @@
         <w:t>.</w:t>
       </w:r>
       <w:r>
-        <w:t xml:space="preserve">  Because the GATT Database is running on the Peripheral, that side </w:t>
+        <w:t xml:space="preserve">  Because the GATT Database is running on the Peripheral, that side is also known </w:t>
+      </w:r>
+      <w:r>
+        <w:t xml:space="preserve">commonly known </w:t>
+      </w:r>
+      <w:r>
+        <w:t xml:space="preserve">as the </w:t>
+      </w:r>
+      <w:r>
+        <w:t xml:space="preserve">GATT </w:t>
+      </w:r>
+      <w:r>
+        <w:t xml:space="preserve">Server.  And because the Central side is making </w:t>
       </w:r>
       <w:r>
         <w:lastRenderedPageBreak/>
-        <w:t xml:space="preserve">is also known </w:t>
-      </w:r>
-      <w:r>
-        <w:t xml:space="preserve">commonly known </w:t>
-      </w:r>
-      <w:r>
-        <w:t xml:space="preserve">as the </w:t>
-      </w:r>
-      <w:r>
-        <w:t xml:space="preserve">GATT </w:t>
-      </w:r>
-      <w:r>
-        <w:t xml:space="preserve">Server.  And because the Central side is making requests of the database, it is commonly known as the </w:t>
+        <w:t xml:space="preserve">requests of the database, it is commonly known as the </w:t>
       </w:r>
       <w:r>
         <w:t xml:space="preserve">GATT </w:t>
@@ -2576,6 +2569,9 @@
     </w:p>
     <w:p>
       <w:r>
+        <w:rPr>
+          <w:noProof/>
+        </w:rPr>
         <w:lastRenderedPageBreak/>
         <w:drawing>
           <wp:inline distT="0" distB="0" distL="0" distR="0" wp14:anchorId="2E2B3269" wp14:editId="5A3C91CE">
@@ -2918,6 +2914,9 @@
     </w:p>
     <w:p>
       <w:r>
+        <w:rPr>
+          <w:noProof/>
+        </w:rPr>
         <w:drawing>
           <wp:inline distT="0" distB="0" distL="0" distR="0" wp14:anchorId="5A7DD6A4" wp14:editId="7FED1BAC">
             <wp:extent cx="5943600" cy="1220470"/>
@@ -2967,6 +2966,9 @@
     </w:p>
     <w:p>
       <w:r>
+        <w:rPr>
+          <w:noProof/>
+        </w:rPr>
         <w:drawing>
           <wp:inline distT="0" distB="0" distL="0" distR="0" wp14:anchorId="1C442A28" wp14:editId="7828A5D4">
             <wp:extent cx="5943600" cy="1344930"/>
@@ -3036,6 +3038,9 @@
     </w:p>
     <w:p>
       <w:r>
+        <w:rPr>
+          <w:noProof/>
+        </w:rPr>
         <w:drawing>
           <wp:inline distT="0" distB="0" distL="0" distR="0" wp14:anchorId="64B9C85A" wp14:editId="7F0F8128">
             <wp:extent cx="5943600" cy="1428750"/>
@@ -3340,6 +3345,9 @@
     </w:p>
     <w:p>
       <w:r>
+        <w:rPr>
+          <w:noProof/>
+        </w:rPr>
         <w:drawing>
           <wp:inline distT="0" distB="0" distL="0" distR="0" wp14:anchorId="15A143BE" wp14:editId="064E12D2">
             <wp:extent cx="5943600" cy="1244600"/>
@@ -3440,1174 +3448,65 @@
       </w:r>
       <w:bookmarkEnd w:id="12"/>
     </w:p>
-    <w:p/>
-    <w:p>
-      <w:pPr>
-        <w:pStyle w:val="Heading1"/>
-      </w:pPr>
-      <w:bookmarkStart w:id="13" w:name="_Toc515188318"/>
+    <w:p>
+      <w:r>
+        <w:t xml:space="preserve">The WICED Bluetooth Designer is a tool that will </w:t>
+      </w:r>
+      <w:r>
+        <w:t xml:space="preserve">build </w:t>
+      </w:r>
+      <w:r>
+        <w:t xml:space="preserve">a </w:t>
+      </w:r>
+      <w:r>
+        <w:t xml:space="preserve">semi-customized template project for you for BLE or BR/EDR or both.  The tool copies in all the required files including the </w:t>
+      </w:r>
+      <w:proofErr w:type="spellStart"/>
+      <w:r>
+        <w:t>makefile</w:t>
+      </w:r>
+      <w:proofErr w:type="spellEnd"/>
+      <w:r>
+        <w:t xml:space="preserve">, </w:t>
+      </w:r>
       <w:r>
         <w:lastRenderedPageBreak/>
-        <w:t>WICED Bluetooth Firmware Architecture</w:t>
-      </w:r>
-      <w:bookmarkEnd w:id="13"/>
-    </w:p>
-    <w:p>
-      <w:r>
-        <w:t>At the very beginning of this chapter I told you that there are four steps to make a basic WICED BLE Peripheral.</w:t>
-      </w:r>
-    </w:p>
-    <w:p>
-      <w:pPr>
-        <w:pStyle w:val="ListParagraph"/>
-        <w:numPr>
-          <w:ilvl w:val="0"/>
-          <w:numId w:val="5"/>
-        </w:numPr>
-      </w:pPr>
-      <w:r>
-        <w:t>Turn on the WICED Bluetooth Stack</w:t>
-      </w:r>
-    </w:p>
-    <w:p>
-      <w:pPr>
-        <w:pStyle w:val="ListParagraph"/>
-        <w:numPr>
-          <w:ilvl w:val="0"/>
-          <w:numId w:val="5"/>
-        </w:numPr>
-      </w:pPr>
-      <w:r>
-        <w:t>Start Advertising</w:t>
-      </w:r>
-    </w:p>
-    <w:p>
-      <w:pPr>
-        <w:pStyle w:val="ListParagraph"/>
-        <w:numPr>
-          <w:ilvl w:val="0"/>
-          <w:numId w:val="5"/>
-        </w:numPr>
-      </w:pPr>
-      <w:r>
-        <w:t>Make a Connection</w:t>
-      </w:r>
-    </w:p>
-    <w:p>
-      <w:pPr>
-        <w:pStyle w:val="ListParagraph"/>
-        <w:numPr>
-          <w:ilvl w:val="0"/>
-          <w:numId w:val="5"/>
-        </w:numPr>
-      </w:pPr>
-      <w:r>
-        <w:t>Exchange Data (Read and Write)</w:t>
-      </w:r>
-    </w:p>
-    <w:p>
-      <w:r>
-        <w:t>The firmware created by WICED Bluetooth Designer mimics this flow</w:t>
-      </w:r>
-    </w:p>
-    <w:p>
-      <w:pPr>
-        <w:pStyle w:val="Heading2"/>
-      </w:pPr>
-      <w:bookmarkStart w:id="14" w:name="_Toc515188319"/>
-      <w:r>
-        <w:t>Turning on the WICED Bluetooth Stack</w:t>
-      </w:r>
-      <w:bookmarkEnd w:id="14"/>
-    </w:p>
-    <w:p>
-      <w:r>
-        <w:t>When a WICED device turns on, the chip boots</w:t>
-      </w:r>
-      <w:r>
-        <w:t>, starts the RTOS</w:t>
-      </w:r>
-      <w:r>
-        <w:t xml:space="preserve"> and then jumps to a function called </w:t>
-      </w:r>
-      <w:proofErr w:type="spellStart"/>
-      <w:r>
-        <w:t>application_start</w:t>
-      </w:r>
-      <w:proofErr w:type="spellEnd"/>
-      <w:r>
-        <w:t xml:space="preserve"> which is where your Application firmware starts.  At that point in the proceedings, your Application firmware is responsible for turning on the WICED Bluetooth Stack and making a connection to the WICED radio.  This is done with WICED API calls </w:t>
-      </w:r>
-      <w:proofErr w:type="spellStart"/>
-      <w:r>
-        <w:t>wiced_transport_init</w:t>
-      </w:r>
-      <w:proofErr w:type="spellEnd"/>
-      <w:r>
-        <w:t xml:space="preserve">, </w:t>
-      </w:r>
-      <w:proofErr w:type="spellStart"/>
-      <w:r>
-        <w:t>wiced_transport_create_buffer_pools</w:t>
-      </w:r>
-      <w:proofErr w:type="spellEnd"/>
-      <w:r>
-        <w:t xml:space="preserve"> and </w:t>
-      </w:r>
-      <w:proofErr w:type="spellStart"/>
-      <w:r>
-        <w:t>wiced_bt_stack_init</w:t>
-      </w:r>
-      <w:proofErr w:type="spellEnd"/>
-      <w:r>
-        <w:t xml:space="preserve">.  One of the key arguments to </w:t>
-      </w:r>
-      <w:proofErr w:type="spellStart"/>
-      <w:r>
-        <w:t>wiced_bt_stack_init</w:t>
-      </w:r>
-      <w:proofErr w:type="spellEnd"/>
-      <w:r>
-        <w:t xml:space="preserve"> is a function pointer to the management callback.  It is your job to write the management callback function which processes events</w:t>
-      </w:r>
-    </w:p>
-    <w:p>
-      <w:r>
-        <w:t xml:space="preserve">The WICED Bluetooth Stack generates the event </w:t>
-      </w:r>
-      <w:r>
-        <w:t>BTM_ENABLED_EVT</w:t>
-      </w:r>
-      <w:r>
-        <w:t xml:space="preserve"> which is processed by the function _</w:t>
-      </w:r>
-      <w:proofErr w:type="spellStart"/>
-      <w:r>
-        <w:t>management_callback</w:t>
-      </w:r>
-      <w:proofErr w:type="spellEnd"/>
-      <w:r>
-        <w:t xml:space="preserve">. </w:t>
-      </w:r>
-    </w:p>
-    <w:p>
-      <w:r>
-        <w:t>The function _</w:t>
-      </w:r>
-      <w:proofErr w:type="spellStart"/>
-      <w:r>
-        <w:t>app_init</w:t>
-      </w:r>
-      <w:proofErr w:type="spellEnd"/>
-      <w:r>
-        <w:t xml:space="preserve"> is called by the _</w:t>
-      </w:r>
-      <w:proofErr w:type="spellStart"/>
-      <w:r>
-        <w:t>management_callback</w:t>
-      </w:r>
-      <w:proofErr w:type="spellEnd"/>
-      <w:r>
-        <w:t xml:space="preserve"> function.  It initializes the system and ends by calling the </w:t>
-      </w:r>
-      <w:proofErr w:type="spellStart"/>
-      <w:r>
-        <w:t>wiced_bt_start_advertising</w:t>
-      </w:r>
-      <w:proofErr w:type="spellEnd"/>
-      <w:r>
-        <w:t xml:space="preserve"> function</w:t>
-      </w:r>
-    </w:p>
-    <w:p>
-      <w:pPr>
-        <w:pStyle w:val="Heading2"/>
-      </w:pPr>
-      <w:bookmarkStart w:id="15" w:name="_Toc515188320"/>
-      <w:r>
-        <w:t>Start Advertising</w:t>
-      </w:r>
-      <w:bookmarkEnd w:id="15"/>
-    </w:p>
-    <w:p>
-      <w:r>
-        <w:t xml:space="preserve">The Bluetooth Stack is triggered to start advertising by the last step of the Off </w:t>
-      </w:r>
-      <w:r>
-        <w:sym w:font="Wingdings" w:char="F0E0"/>
-      </w:r>
-      <w:r>
-        <w:t xml:space="preserve"> On process call </w:t>
-      </w:r>
-      <w:r>
-        <w:t xml:space="preserve">to </w:t>
-      </w:r>
-      <w:proofErr w:type="spellStart"/>
-      <w:r>
-        <w:t>wiced_bt_start_advertising</w:t>
-      </w:r>
-      <w:proofErr w:type="spellEnd"/>
-      <w:r>
-        <w:t>.</w:t>
-      </w:r>
-    </w:p>
-    <w:p>
-      <w:r>
-        <w:t xml:space="preserve">The Bluetooth Stack generates the </w:t>
-      </w:r>
-      <w:r>
-        <w:t>BTM_BLE_ADVERT_STATE_CHANGED_EVT</w:t>
-      </w:r>
-      <w:r>
-        <w:t xml:space="preserve"> management event and calls the _</w:t>
-      </w:r>
-      <w:proofErr w:type="spellStart"/>
-      <w:r>
-        <w:t>management_callback</w:t>
-      </w:r>
-      <w:proofErr w:type="spellEnd"/>
-      <w:r>
-        <w:t>.</w:t>
-      </w:r>
-    </w:p>
-    <w:p>
-      <w:r>
-        <w:t>The _</w:t>
-      </w:r>
-      <w:proofErr w:type="spellStart"/>
-      <w:r>
-        <w:t>management_callback</w:t>
-      </w:r>
-      <w:proofErr w:type="spellEnd"/>
-      <w:r>
-        <w:t xml:space="preserve"> looks at the event parameter to determine if it is a start or ending of advertising.  In the Bluetooth Designer generated </w:t>
-      </w:r>
-      <w:r>
-        <w:t>code,</w:t>
-      </w:r>
-      <w:r>
-        <w:t xml:space="preserve"> it does not do anything when advertising is started, but you could for instance turn on an LED to indicate the advertising state.</w:t>
-      </w:r>
-    </w:p>
-    <w:p>
-      <w:pPr>
-        <w:pStyle w:val="Heading2"/>
-      </w:pPr>
-      <w:bookmarkStart w:id="16" w:name="_Toc515188321"/>
-      <w:r>
-        <w:t>Making a Connection</w:t>
-      </w:r>
-      <w:bookmarkEnd w:id="16"/>
-    </w:p>
-    <w:p>
-      <w:r>
-        <w:t xml:space="preserve">The getting connected process starts with a Central that is actively Scanning </w:t>
-      </w:r>
-      <w:r>
-        <w:t>hearing</w:t>
-      </w:r>
-      <w:r>
-        <w:t xml:space="preserve"> you</w:t>
-      </w:r>
-      <w:r>
-        <w:t>r</w:t>
-      </w:r>
-      <w:r>
-        <w:t xml:space="preserve"> advertising packet and </w:t>
-      </w:r>
-      <w:r>
-        <w:t>deciding</w:t>
-      </w:r>
-      <w:r>
-        <w:t xml:space="preserve"> to connect.  It then sends you a connection request.</w:t>
-      </w:r>
-    </w:p>
-    <w:p>
-      <w:r>
-        <w:t>The WICED Bluetooth Stack responds to the Central with a connection accepted message.</w:t>
-      </w:r>
-    </w:p>
-    <w:p>
-      <w:r>
-        <w:lastRenderedPageBreak/>
-        <w:t xml:space="preserve">The WICED Bluetooth generates a </w:t>
-      </w:r>
-      <w:r>
-        <w:t>GATT</w:t>
-      </w:r>
-      <w:r>
-        <w:t xml:space="preserve"> event called </w:t>
-      </w:r>
-      <w:r>
-        <w:t>GATT_CONNECTION_STATUS_EVT</w:t>
-      </w:r>
-      <w:r>
-        <w:t xml:space="preserve"> which is processed by the _</w:t>
-      </w:r>
-      <w:proofErr w:type="spellStart"/>
-      <w:r>
-        <w:t>event_handler</w:t>
-      </w:r>
-      <w:proofErr w:type="spellEnd"/>
-      <w:r>
-        <w:t xml:space="preserve"> function.</w:t>
-      </w:r>
-    </w:p>
-    <w:p>
-      <w:r>
-        <w:t>The _</w:t>
-      </w:r>
-      <w:proofErr w:type="spellStart"/>
-      <w:r>
-        <w:t>event_handler</w:t>
-      </w:r>
-      <w:proofErr w:type="spellEnd"/>
-      <w:r>
-        <w:t xml:space="preserve"> calls the function _</w:t>
-      </w:r>
-      <w:proofErr w:type="spellStart"/>
-      <w:r>
-        <w:t>connect_callback</w:t>
-      </w:r>
-      <w:proofErr w:type="spellEnd"/>
-      <w:r>
-        <w:t xml:space="preserve"> </w:t>
-      </w:r>
-      <w:r>
-        <w:t>which uses the event parameter to determine if it is a connection or a disconnection.  It then prints a message</w:t>
-      </w:r>
-    </w:p>
-    <w:p>
-      <w:r>
-        <w:t>The Bluetooth Stack then stops the advertising and calls the _</w:t>
-      </w:r>
-      <w:proofErr w:type="spellStart"/>
-      <w:r>
-        <w:t>mangement_callback</w:t>
-      </w:r>
-      <w:proofErr w:type="spellEnd"/>
-      <w:r>
-        <w:t xml:space="preserve"> with a management event </w:t>
-      </w:r>
-      <w:r>
-        <w:t>BTM_BLE_ADVERT_STATE_CHANGED_EVT</w:t>
-      </w:r>
-    </w:p>
-    <w:p>
-      <w:r>
-        <w:t>The _</w:t>
-      </w:r>
-      <w:proofErr w:type="spellStart"/>
-      <w:r>
-        <w:t>management_callback</w:t>
-      </w:r>
-      <w:proofErr w:type="spellEnd"/>
-      <w:r>
-        <w:t xml:space="preserve"> looks determines that it is a stop of advertising, and then calls _</w:t>
-      </w:r>
-      <w:proofErr w:type="spellStart"/>
-      <w:r>
-        <w:t>advertisement_stopped</w:t>
-      </w:r>
-      <w:proofErr w:type="spellEnd"/>
-      <w:r>
-        <w:t>, which just prints out a message.</w:t>
-      </w:r>
-    </w:p>
-    <w:p>
-      <w:pPr>
-        <w:pStyle w:val="Heading2"/>
-      </w:pPr>
-      <w:bookmarkStart w:id="17" w:name="_Toc515188322"/>
-      <w:r>
-        <w:t xml:space="preserve">Exchange Data </w:t>
-      </w:r>
-      <w:r>
-        <w:t>–</w:t>
-      </w:r>
-      <w:r>
-        <w:t xml:space="preserve"> Read</w:t>
-      </w:r>
-      <w:r>
-        <w:t xml:space="preserve"> (from the Central)</w:t>
-      </w:r>
-      <w:bookmarkEnd w:id="17"/>
-    </w:p>
-    <w:p>
-      <w:r>
-        <w:t>When the Central wants to read the value of a Characteristic, it sends a read request with the Handle of the Attribute that holds the value of the Characteristic.</w:t>
-      </w:r>
-    </w:p>
-    <w:p>
-      <w:r>
-        <w:t xml:space="preserve">The Stack generates a </w:t>
-      </w:r>
-      <w:r>
-        <w:t>GATT_ATTRIBUTE_REQUEST_EVT</w:t>
-      </w:r>
-      <w:r>
-        <w:t xml:space="preserve"> and calls </w:t>
-      </w:r>
-      <w:proofErr w:type="spellStart"/>
-      <w:r>
-        <w:t>testwbt_event_handler</w:t>
-      </w:r>
-      <w:proofErr w:type="spellEnd"/>
-      <w:r>
-        <w:t>.</w:t>
-      </w:r>
-    </w:p>
-    <w:p>
-      <w:r>
-        <w:t xml:space="preserve">The </w:t>
-      </w:r>
-      <w:proofErr w:type="spellStart"/>
-      <w:r>
-        <w:t>testwbt_event_handler</w:t>
-      </w:r>
-      <w:proofErr w:type="spellEnd"/>
-      <w:r>
-        <w:t xml:space="preserve"> determines the event is </w:t>
-      </w:r>
-      <w:r>
-        <w:t>GATT_ATTRIBUTE_REQUEST_EVT</w:t>
-      </w:r>
-      <w:r>
-        <w:t xml:space="preserve"> and calls the function _</w:t>
-      </w:r>
-      <w:proofErr w:type="spellStart"/>
-      <w:r>
-        <w:t>server_callback</w:t>
-      </w:r>
-      <w:proofErr w:type="spellEnd"/>
-      <w:r>
-        <w:t>.</w:t>
-      </w:r>
-    </w:p>
-    <w:p>
-      <w:r>
-        <w:t>The _</w:t>
-      </w:r>
-      <w:proofErr w:type="spellStart"/>
-      <w:r>
-        <w:t>server_callback</w:t>
-      </w:r>
-      <w:proofErr w:type="spellEnd"/>
-      <w:r>
-        <w:t xml:space="preserve"> looks at the event param</w:t>
-      </w:r>
-      <w:r>
-        <w:t xml:space="preserve">eter and determines that it is a </w:t>
-      </w:r>
-      <w:r>
-        <w:t>GATTS_REQ_TYPE_READ</w:t>
-      </w:r>
-      <w:r>
-        <w:t>, it then calls the function _</w:t>
-      </w:r>
-      <w:proofErr w:type="spellStart"/>
-      <w:r>
-        <w:t>read_handler</w:t>
-      </w:r>
-      <w:proofErr w:type="spellEnd"/>
-    </w:p>
-    <w:p>
-      <w:r>
-        <w:t>The _</w:t>
-      </w:r>
-      <w:proofErr w:type="spellStart"/>
-      <w:r>
-        <w:t>read_handler</w:t>
-      </w:r>
-      <w:proofErr w:type="spellEnd"/>
-      <w:r>
-        <w:t xml:space="preserve"> calls the </w:t>
-      </w:r>
-      <w:proofErr w:type="spellStart"/>
-      <w:r>
-        <w:t>Gatt</w:t>
-      </w:r>
-      <w:proofErr w:type="spellEnd"/>
-      <w:r>
-        <w:t xml:space="preserve"> Database API </w:t>
-      </w:r>
-      <w:proofErr w:type="spellStart"/>
-      <w:r>
-        <w:t>get_value</w:t>
-      </w:r>
-      <w:proofErr w:type="spellEnd"/>
-      <w:r>
-        <w:t xml:space="preserve"> to find the current value of the Characteristic.</w:t>
-      </w:r>
-    </w:p>
-    <w:p>
-      <w:r>
-        <w:t>The _</w:t>
-      </w:r>
-      <w:proofErr w:type="spellStart"/>
-      <w:r>
-        <w:t>get_value</w:t>
-      </w:r>
-      <w:proofErr w:type="spellEnd"/>
-      <w:r>
-        <w:t xml:space="preserve"> function looks through that GATT Database to find the Attribute that matches the Handle requested.</w:t>
-      </w:r>
-    </w:p>
-    <w:p>
-      <w:r>
-        <w:t>The _</w:t>
-      </w:r>
-      <w:proofErr w:type="spellStart"/>
-      <w:r>
-        <w:t>get_value</w:t>
-      </w:r>
-      <w:proofErr w:type="spellEnd"/>
-      <w:r>
-        <w:t xml:space="preserve"> function copies the value bytes out of the GATT Database into the location requested by the stack.</w:t>
-      </w:r>
-    </w:p>
-    <w:p>
-      <w:r>
-        <w:t>The _</w:t>
-      </w:r>
-      <w:proofErr w:type="spellStart"/>
-      <w:r>
-        <w:t>get_value</w:t>
-      </w:r>
-      <w:proofErr w:type="spellEnd"/>
-      <w:r>
-        <w:t xml:space="preserve"> returns a WICED_BT_GATT_SUCESS, which is then returned by the _</w:t>
-      </w:r>
-      <w:proofErr w:type="spellStart"/>
-      <w:r>
-        <w:t>read_handler</w:t>
-      </w:r>
-      <w:proofErr w:type="spellEnd"/>
-      <w:r>
-        <w:t xml:space="preserve"> to the _</w:t>
-      </w:r>
-      <w:proofErr w:type="spellStart"/>
-      <w:r>
-        <w:t>server_callback</w:t>
-      </w:r>
-      <w:proofErr w:type="spellEnd"/>
-      <w:r>
-        <w:t>.</w:t>
-      </w:r>
-    </w:p>
-    <w:p>
-      <w:r>
-        <w:t>If something bad has happened in the _</w:t>
-      </w:r>
-      <w:proofErr w:type="spellStart"/>
-      <w:r>
-        <w:t>get_value</w:t>
-      </w:r>
-      <w:proofErr w:type="spellEnd"/>
-      <w:r>
-        <w:t xml:space="preserve"> function (like the requested Handle doesn’t exist) it returns the appropriate error code i.e. WICED_BT_GATT_INVALID_HANDLE</w:t>
-      </w:r>
-    </w:p>
-    <w:p>
-      <w:r>
-        <w:t>The _</w:t>
-      </w:r>
-      <w:proofErr w:type="spellStart"/>
-      <w:r>
-        <w:t>server_callback</w:t>
-      </w:r>
-      <w:proofErr w:type="spellEnd"/>
-      <w:r>
-        <w:t xml:space="preserve"> returns status code generated by the _</w:t>
-      </w:r>
-      <w:proofErr w:type="spellStart"/>
-      <w:r>
-        <w:t>get_value</w:t>
-      </w:r>
-      <w:proofErr w:type="spellEnd"/>
-      <w:r>
-        <w:t xml:space="preserve"> function to the Bluetooth Stack</w:t>
-      </w:r>
-    </w:p>
-    <w:p>
-      <w:r>
-        <w:t xml:space="preserve">The Bluetooth Stack then either send the error code, or it send the data back to the Central. </w:t>
-      </w:r>
-    </w:p>
-    <w:p>
-      <w:pPr>
-        <w:pStyle w:val="Heading2"/>
-      </w:pPr>
-      <w:bookmarkStart w:id="18" w:name="_Toc515188323"/>
-      <w:r>
-        <w:t xml:space="preserve">Exchange Data </w:t>
-      </w:r>
-      <w:r>
-        <w:t>–</w:t>
-      </w:r>
-      <w:r>
-        <w:t xml:space="preserve"> Write</w:t>
-      </w:r>
-      <w:r>
-        <w:t xml:space="preserve"> (from the Central)</w:t>
-      </w:r>
-      <w:bookmarkEnd w:id="18"/>
-    </w:p>
-    <w:p>
-      <w:r>
-        <w:t>When the Central wants to write a value to a Characteristic, it sends a write request with the Handle of the Attribute of the Characteristic along with the data.</w:t>
-      </w:r>
-    </w:p>
-    <w:p>
-      <w:r>
-        <w:lastRenderedPageBreak/>
-        <w:t xml:space="preserve">The WICED Bluetooth Stack generates the GATT event </w:t>
-      </w:r>
-      <w:r>
-        <w:t>GATT_ATTRIBUTE_REQUEST_EVT</w:t>
-      </w:r>
-      <w:r>
-        <w:t xml:space="preserve"> </w:t>
-      </w:r>
-      <w:r>
-        <w:t>and calls the function _</w:t>
-      </w:r>
-      <w:proofErr w:type="spellStart"/>
-      <w:r>
-        <w:t>server_callback</w:t>
-      </w:r>
-      <w:proofErr w:type="spellEnd"/>
-      <w:r>
-        <w:t xml:space="preserve">. </w:t>
-      </w:r>
-    </w:p>
-    <w:p>
-      <w:r>
-        <w:t>The _</w:t>
-      </w:r>
-      <w:proofErr w:type="spellStart"/>
-      <w:r>
-        <w:t>server_callback</w:t>
-      </w:r>
-      <w:proofErr w:type="spellEnd"/>
-      <w:r>
-        <w:t xml:space="preserve"> looks at the event parameter and determines that it is a </w:t>
-      </w:r>
-      <w:r>
-        <w:t>GATTS_REQ_TYPE_WRITE</w:t>
-      </w:r>
-      <w:r>
-        <w:t>, it then calls the function _</w:t>
-      </w:r>
-      <w:proofErr w:type="spellStart"/>
-      <w:r>
-        <w:t>write_handler</w:t>
-      </w:r>
-      <w:proofErr w:type="spellEnd"/>
-    </w:p>
-    <w:p>
-      <w:r>
-        <w:t>The _</w:t>
-      </w:r>
-      <w:proofErr w:type="spellStart"/>
-      <w:r>
-        <w:t>write_handler</w:t>
-      </w:r>
-      <w:proofErr w:type="spellEnd"/>
-      <w:r>
-        <w:t xml:space="preserve"> calls the </w:t>
-      </w:r>
-      <w:proofErr w:type="spellStart"/>
-      <w:r>
-        <w:t>Gatt</w:t>
-      </w:r>
-      <w:proofErr w:type="spellEnd"/>
-      <w:r>
-        <w:t xml:space="preserve"> Database API </w:t>
-      </w:r>
-      <w:proofErr w:type="spellStart"/>
-      <w:r>
-        <w:t>set_value</w:t>
-      </w:r>
-      <w:proofErr w:type="spellEnd"/>
-      <w:r>
-        <w:t xml:space="preserve"> to update the current value of the Characteristic.</w:t>
-      </w:r>
-    </w:p>
-    <w:p>
-      <w:r>
-        <w:t>The _</w:t>
-      </w:r>
-      <w:proofErr w:type="spellStart"/>
-      <w:r>
-        <w:t>set_value</w:t>
-      </w:r>
-      <w:proofErr w:type="spellEnd"/>
-      <w:r>
-        <w:t xml:space="preserve"> function looks through that GATT Database to find the Attribute that matches the Handle requested.</w:t>
-      </w:r>
-    </w:p>
-    <w:p>
-      <w:r>
-        <w:t>The _</w:t>
-      </w:r>
-      <w:proofErr w:type="spellStart"/>
-      <w:r>
-        <w:t>set_value</w:t>
-      </w:r>
-      <w:proofErr w:type="spellEnd"/>
-      <w:r>
-        <w:t xml:space="preserve"> function copies the value bytes from the Stack generated request into the GATT Database.</w:t>
-      </w:r>
-    </w:p>
-    <w:p>
-      <w:r>
-        <w:t>The _</w:t>
-      </w:r>
-      <w:proofErr w:type="spellStart"/>
-      <w:r>
-        <w:t>set_value</w:t>
-      </w:r>
-      <w:proofErr w:type="spellEnd"/>
-      <w:r>
-        <w:t xml:space="preserve"> returns a WICED_BT_GATT_SUCESS, which is then returned by the _</w:t>
-      </w:r>
-      <w:proofErr w:type="spellStart"/>
-      <w:r>
-        <w:t>read_handler</w:t>
-      </w:r>
-      <w:proofErr w:type="spellEnd"/>
-      <w:r>
-        <w:t xml:space="preserve"> to the _</w:t>
-      </w:r>
-      <w:proofErr w:type="spellStart"/>
-      <w:r>
-        <w:t>server_callback</w:t>
-      </w:r>
-      <w:proofErr w:type="spellEnd"/>
-      <w:r>
-        <w:t>.</w:t>
-      </w:r>
-    </w:p>
-    <w:p>
-      <w:r>
-        <w:t>If something bad has happened in the _</w:t>
-      </w:r>
-      <w:proofErr w:type="spellStart"/>
-      <w:r>
-        <w:t>set_value</w:t>
-      </w:r>
-      <w:proofErr w:type="spellEnd"/>
-      <w:r>
-        <w:t xml:space="preserve"> function (like the requested Handle doesn’t exist) it returns the appropriate error code i.e. WICED_BT_GATT_INVALID_HANDLE</w:t>
-      </w:r>
-    </w:p>
-    <w:p>
-      <w:r>
-        <w:t>The _</w:t>
-      </w:r>
-      <w:proofErr w:type="spellStart"/>
-      <w:r>
-        <w:t>server_callback</w:t>
-      </w:r>
-      <w:proofErr w:type="spellEnd"/>
-      <w:r>
-        <w:t xml:space="preserve"> returns status code generated by the _</w:t>
-      </w:r>
-      <w:proofErr w:type="spellStart"/>
-      <w:r>
-        <w:t>set_value</w:t>
-      </w:r>
-      <w:proofErr w:type="spellEnd"/>
-      <w:r>
-        <w:t xml:space="preserve"> function to the Bluetooth Stack</w:t>
-      </w:r>
-    </w:p>
-    <w:p>
-      <w:r>
-        <w:t>The Bluetooth Stack then either send the error code, or a write response.</w:t>
-      </w:r>
-    </w:p>
-    <w:p>
-      <w:pPr>
-        <w:pStyle w:val="Heading1"/>
-      </w:pPr>
-      <w:bookmarkStart w:id="19" w:name="_Toc515188324"/>
-      <w:r>
-        <w:t>WICED GATT Database Implementation</w:t>
-      </w:r>
-      <w:bookmarkEnd w:id="19"/>
-    </w:p>
-    <w:p>
-      <w:r>
-        <w:t xml:space="preserve">The </w:t>
-      </w:r>
-      <w:r>
-        <w:t xml:space="preserve">WICED Bluetooth Designer automatically creates a </w:t>
-      </w:r>
-      <w:r>
-        <w:t xml:space="preserve">template </w:t>
-      </w:r>
-      <w:r>
-        <w:t xml:space="preserve">GATT Database implementation to serve as a starting </w:t>
-      </w:r>
-      <w:r>
-        <w:t xml:space="preserve">point.  The implementation is generic and will work for most situations however, you can make changes to handle custom situations.  When you start the WICED BT Stack by calling </w:t>
-      </w:r>
-      <w:proofErr w:type="spellStart"/>
-      <w:r>
-        <w:t>wiced_bt_stack_init</w:t>
-      </w:r>
-      <w:proofErr w:type="spellEnd"/>
-      <w:r>
-        <w:t xml:space="preserve"> one of the parameters is a pointer to the GATT DB, meaning that the WICED BT Stack will directly access your GATT DB for some purposes.</w:t>
-      </w:r>
-    </w:p>
-    <w:p>
-      <w:r>
-        <w:t xml:space="preserve">The GATT DB is used by both the WICED Bluetooth Stack and by your Application firmware.  The WICED Bluetooth Stack will directly access the Handles, UUIDs and Permissions of the Attributes to </w:t>
-      </w:r>
-      <w:r>
-        <w:t>process some of the Bluetooth Events.  Mainly the WICED BT Stack will verify that a Handle exists and that the Client has Permission to Access it before it gives your application a callback.</w:t>
-      </w:r>
-    </w:p>
-    <w:p>
-      <w:r>
-        <w:t xml:space="preserve">And your Application Firmware will use the GATT DB to read and write data </w:t>
-      </w:r>
-      <w:r>
-        <w:t>in response to WICED BT Events.</w:t>
-      </w:r>
-    </w:p>
-    <w:p>
-      <w:r>
-        <w:t xml:space="preserve">The WICED Implementation of the GATT Database </w:t>
-      </w:r>
-      <w:r>
-        <w:t>i</w:t>
-      </w:r>
-      <w:r>
-        <w:t>s</w:t>
-      </w:r>
-      <w:r>
-        <w:t xml:space="preserve"> </w:t>
-      </w:r>
-      <w:r>
-        <w:t>simple generic</w:t>
-      </w:r>
-      <w:r>
-        <w:t xml:space="preserve"> “C” (obviously) and is c</w:t>
-      </w:r>
-      <w:r>
-        <w:t>omposed logically of four parts</w:t>
-      </w:r>
-    </w:p>
-    <w:p>
-      <w:pPr>
-        <w:pStyle w:val="ListParagraph"/>
-        <w:numPr>
-          <w:ilvl w:val="0"/>
-          <w:numId w:val="11"/>
-        </w:numPr>
-      </w:pPr>
-      <w:r>
-        <w:lastRenderedPageBreak/>
-        <w:t>An</w:t>
-      </w:r>
-      <w:r>
-        <w:t xml:space="preserve"> Array</w:t>
-      </w:r>
-      <w:r>
-        <w:t xml:space="preserve">, named </w:t>
-      </w:r>
-      <w:proofErr w:type="spellStart"/>
-      <w:r>
-        <w:t>gatt_database</w:t>
-      </w:r>
-      <w:proofErr w:type="spellEnd"/>
-      <w:r>
-        <w:t xml:space="preserve">, </w:t>
-      </w:r>
-      <w:r>
-        <w:t>of uint8_t bytes that holds the handles, Types and Permissions</w:t>
-      </w:r>
-      <w:r>
-        <w:t>.</w:t>
-      </w:r>
-    </w:p>
-    <w:p>
-      <w:pPr>
-        <w:pStyle w:val="ListParagraph"/>
-        <w:numPr>
-          <w:ilvl w:val="0"/>
-          <w:numId w:val="11"/>
-        </w:numPr>
-      </w:pPr>
-      <w:r>
-        <w:t xml:space="preserve">An Array of </w:t>
-      </w:r>
-      <w:proofErr w:type="spellStart"/>
-      <w:r>
-        <w:t>Struct</w:t>
-      </w:r>
-      <w:r>
-        <w:t>s</w:t>
-      </w:r>
-      <w:proofErr w:type="spellEnd"/>
-      <w:r>
-        <w:t xml:space="preserve"> which holds Handle</w:t>
-      </w:r>
-      <w:r>
-        <w:t>s</w:t>
-      </w:r>
-      <w:r>
-        <w:t>, A Maximum and Current L</w:t>
-      </w:r>
-      <w:r>
-        <w:t>ength and a Pointer to the actual Value</w:t>
-      </w:r>
-    </w:p>
-    <w:p>
-      <w:pPr>
-        <w:pStyle w:val="ListParagraph"/>
-        <w:numPr>
-          <w:ilvl w:val="0"/>
-          <w:numId w:val="11"/>
-        </w:numPr>
-      </w:pPr>
-      <w:r>
-        <w:t>The Actual values</w:t>
-      </w:r>
-      <w:r>
-        <w:t xml:space="preserve"> as arrays of unint8_t bytes</w:t>
-      </w:r>
-    </w:p>
-    <w:p>
-      <w:pPr>
-        <w:pStyle w:val="ListParagraph"/>
-        <w:numPr>
-          <w:ilvl w:val="0"/>
-          <w:numId w:val="11"/>
-        </w:numPr>
-      </w:pPr>
-      <w:r>
-        <w:t>Functions</w:t>
-      </w:r>
-      <w:r>
-        <w:t xml:space="preserve"> that serve</w:t>
-      </w:r>
-      <w:r>
-        <w:t xml:space="preserve"> as the </w:t>
-      </w:r>
-      <w:r>
-        <w:t>API</w:t>
-      </w:r>
-    </w:p>
-    <w:p>
-      <w:pPr>
-        <w:pStyle w:val="Heading2"/>
-      </w:pPr>
-      <w:bookmarkStart w:id="20" w:name="_Toc515188325"/>
-      <w:proofErr w:type="spellStart"/>
-      <w:r>
-        <w:t>g</w:t>
-      </w:r>
-      <w:r>
-        <w:t>att_</w:t>
+        <w:t>customizes them to your setting and then sets up a make target.  The project is runnable with no changes (it doesn’t do much, but it works).</w:t>
+      </w:r>
+    </w:p>
+    <w:p>
+      <w:r>
+        <w:t xml:space="preserve">For this </w:t>
       </w:r>
       <w:proofErr w:type="gramStart"/>
       <w:r>
-        <w:t>database</w:t>
-      </w:r>
-      <w:proofErr w:type="spellEnd"/>
-      <w:r>
-        <w:t>[</w:t>
+        <w:t>example</w:t>
       </w:r>
       <w:proofErr w:type="gramEnd"/>
       <w:r>
-        <w:t>]</w:t>
-      </w:r>
-      <w:bookmarkEnd w:id="20"/>
-    </w:p>
-    <w:p>
-      <w:r>
-        <w:t xml:space="preserve">The </w:t>
-      </w:r>
-      <w:proofErr w:type="spellStart"/>
-      <w:r>
-        <w:t>gatt_database</w:t>
-      </w:r>
-      <w:proofErr w:type="spellEnd"/>
-      <w:r>
-        <w:t xml:space="preserve"> is just an array of bytes with special meaning. To create the bytes representing an Attribute we have create</w:t>
-      </w:r>
-      <w:r>
-        <w:t>d</w:t>
-      </w:r>
-      <w:r>
-        <w:t xml:space="preserve"> a set of c</w:t>
-      </w:r>
-      <w:r>
-        <w:t>-</w:t>
-      </w:r>
-      <w:r>
-        <w:t>p</w:t>
-      </w:r>
-      <w:r>
-        <w:t>re</w:t>
-      </w:r>
-      <w:r>
-        <w:t>p</w:t>
-      </w:r>
-      <w:r>
-        <w:t>rocessor</w:t>
-      </w:r>
-      <w:r>
-        <w:t xml:space="preserve"> macros that do the right thing.  To create Services, use the macros:</w:t>
-      </w:r>
-    </w:p>
-    <w:p>
-      <w:pPr>
-        <w:pStyle w:val="ListParagraph"/>
-        <w:numPr>
-          <w:ilvl w:val="0"/>
-          <w:numId w:val="13"/>
-        </w:numPr>
-      </w:pPr>
-      <w:r>
-        <w:t>PRIMARY_SERVICE_UUID16(handle, service)</w:t>
-      </w:r>
-    </w:p>
-    <w:p>
-      <w:pPr>
-        <w:pStyle w:val="ListParagraph"/>
-        <w:numPr>
-          <w:ilvl w:val="0"/>
-          <w:numId w:val="13"/>
-        </w:numPr>
-      </w:pPr>
-      <w:r>
-        <w:t>PRIMARY_SERVICE_UUID128</w:t>
-      </w:r>
-      <w:r>
-        <w:t>(handle, service)</w:t>
-      </w:r>
-    </w:p>
-    <w:p>
-      <w:pPr>
-        <w:pStyle w:val="ListParagraph"/>
-        <w:numPr>
-          <w:ilvl w:val="0"/>
-          <w:numId w:val="13"/>
-        </w:numPr>
-      </w:pPr>
-      <w:r>
-        <w:t>SECONDARY_SERVICE_UUID16</w:t>
-      </w:r>
-      <w:r>
-        <w:t>(handle, service)</w:t>
-      </w:r>
-    </w:p>
-    <w:p>
-      <w:pPr>
-        <w:pStyle w:val="ListParagraph"/>
-        <w:numPr>
-          <w:ilvl w:val="0"/>
-          <w:numId w:val="13"/>
-        </w:numPr>
-      </w:pPr>
-      <w:r>
-        <w:t>SECONDARY_SERVICE_UUID128</w:t>
-      </w:r>
-      <w:r>
-        <w:t>(handle, service)</w:t>
-      </w:r>
-    </w:p>
-    <w:p>
-      <w:pPr>
-        <w:pStyle w:val="ListParagraph"/>
-        <w:numPr>
-          <w:ilvl w:val="0"/>
-          <w:numId w:val="13"/>
-        </w:numPr>
-      </w:pPr>
-      <w:r>
-        <w:t>INCLUDE_SERVICE_UUID16</w:t>
-      </w:r>
-      <w:r>
-        <w:t xml:space="preserve">(handle, </w:t>
-      </w:r>
-      <w:proofErr w:type="spellStart"/>
-      <w:r>
-        <w:t>service_handle</w:t>
-      </w:r>
-      <w:proofErr w:type="spellEnd"/>
-      <w:r>
-        <w:t xml:space="preserve">, </w:t>
-      </w:r>
-      <w:proofErr w:type="spellStart"/>
-      <w:r>
-        <w:t>end_group_handle</w:t>
-      </w:r>
-      <w:proofErr w:type="spellEnd"/>
-      <w:r>
-        <w:t>, service)</w:t>
-      </w:r>
-    </w:p>
-    <w:p>
-      <w:pPr>
-        <w:pStyle w:val="ListParagraph"/>
-        <w:numPr>
-          <w:ilvl w:val="0"/>
-          <w:numId w:val="13"/>
-        </w:numPr>
-      </w:pPr>
-      <w:r>
-        <w:t>INCLUDE_SERVICE_UUID128</w:t>
-      </w:r>
-      <w:r>
-        <w:t xml:space="preserve">(handle, </w:t>
-      </w:r>
-      <w:proofErr w:type="spellStart"/>
-      <w:r>
-        <w:t>service_handle</w:t>
-      </w:r>
-      <w:proofErr w:type="spellEnd"/>
-      <w:r>
-        <w:t xml:space="preserve">, </w:t>
-      </w:r>
-      <w:proofErr w:type="spellStart"/>
-      <w:r>
-        <w:t>end_group_handle</w:t>
-      </w:r>
-      <w:proofErr w:type="spellEnd"/>
-      <w:r>
-        <w:t>)</w:t>
-      </w:r>
-    </w:p>
-    <w:p>
-      <w:r>
-        <w:t>The handle parameter is just the actual Attribute Handle, a 16-bit number.  The WICED Bluetooth Designer will automatically create Handles for you that will end up in the _</w:t>
-      </w:r>
-      <w:proofErr w:type="spellStart"/>
-      <w:r>
-        <w:t>db.h</w:t>
-      </w:r>
-      <w:proofErr w:type="spellEnd"/>
-      <w:r>
-        <w:t xml:space="preserve"> file.</w:t>
-      </w:r>
-      <w:r>
-        <w:t xml:space="preserve">  For example:</w:t>
+        <w:t xml:space="preserve"> project I am going to build a BLE project that has One service, called the </w:t>
+      </w:r>
+      <w:proofErr w:type="spellStart"/>
+      <w:r>
+        <w:t>WicedLED</w:t>
+      </w:r>
+      <w:proofErr w:type="spellEnd"/>
+      <w:r>
+        <w:t xml:space="preserve"> Service, with one writable characteristic called “LED1”.  When the Central writes a 0 or 1 into that Characteristic, my application firmware will just write that value into the GPIO driving LED1. </w:t>
+      </w:r>
+    </w:p>
+    <w:p>
+      <w:r>
+        <w:t>To run the tool, go to the File-&gt;New-&gt;WICED Bluetooth Designer menu</w:t>
       </w:r>
     </w:p>
     <w:p>
       <w:r>
         <w:drawing>
-          <wp:inline distT="0" distB="0" distL="0" distR="0" wp14:anchorId="0A55558C" wp14:editId="06BF9290">
-            <wp:extent cx="5727700" cy="1041400"/>
-            <wp:effectExtent l="0" t="0" r="12700" b="0"/>
-            <wp:docPr id="15" name="Picture 15"/>
+          <wp:inline distT="0" distB="0" distL="0" distR="0" wp14:anchorId="64AB44CC" wp14:editId="62AF7D19">
+            <wp:extent cx="5943600" cy="4049395"/>
+            <wp:effectExtent l="0" t="0" r="0" b="0"/>
+            <wp:docPr id="6" name="Picture 6"/>
             <wp:cNvGraphicFramePr>
               <a:graphicFrameLocks xmlns:a="http://schemas.openxmlformats.org/drawingml/2006/main" noChangeAspect="1"/>
             </wp:cNvGraphicFramePr>
@@ -4627,7 +3526,7 @@
                   <pic:spPr>
                     <a:xfrm>
                       <a:off x="0" y="0"/>
-                      <a:ext cx="5727700" cy="1041400"/>
+                      <a:ext cx="5943600" cy="4049395"/>
                     </a:xfrm>
                     <a:prstGeom prst="rect">
                       <a:avLst/>
@@ -4642,22 +3541,17 @@
     </w:p>
     <w:p>
       <w:r>
-        <w:t>The Service parameter is the UUID of the service, just an array of bytes.  The WICED Bluetooth Designer will create them for you in _</w:t>
-      </w:r>
-      <w:proofErr w:type="spellStart"/>
-      <w:r>
-        <w:t>db.h</w:t>
-      </w:r>
-      <w:proofErr w:type="spellEnd"/>
-      <w:r>
-        <w:t>. For example:</w:t>
-      </w:r>
-      <w:r>
+        <w:t>This will ask you to name your Project (also called the Device Name) and select a chip.  In this case, I’ll pick 20719.</w:t>
+      </w:r>
+    </w:p>
+    <w:p>
+      <w:r>
+        <w:lastRenderedPageBreak/>
         <w:drawing>
-          <wp:inline distT="0" distB="0" distL="0" distR="0" wp14:anchorId="4CFA3E70" wp14:editId="6827528C">
-            <wp:extent cx="5943600" cy="119380"/>
-            <wp:effectExtent l="0" t="0" r="0" b="7620"/>
-            <wp:docPr id="17" name="Picture 17"/>
+          <wp:inline distT="0" distB="0" distL="0" distR="0" wp14:anchorId="3A208002" wp14:editId="78B818A2">
+            <wp:extent cx="5943600" cy="5694680"/>
+            <wp:effectExtent l="0" t="0" r="0" b="0"/>
+            <wp:docPr id="8" name="Picture 8"/>
             <wp:cNvGraphicFramePr>
               <a:graphicFrameLocks xmlns:a="http://schemas.openxmlformats.org/drawingml/2006/main" noChangeAspect="1"/>
             </wp:cNvGraphicFramePr>
@@ -4677,7 +3571,7 @@
                   <pic:spPr>
                     <a:xfrm>
                       <a:off x="0" y="0"/>
-                      <a:ext cx="5943600" cy="119380"/>
+                      <a:ext cx="5943600" cy="5694680"/>
                     </a:xfrm>
                     <a:prstGeom prst="rect">
                       <a:avLst/>
@@ -4692,189 +3586,17 @@
     </w:p>
     <w:p>
       <w:r>
-        <w:t xml:space="preserve">In addition, there are a bunch of predefined UUIDs in </w:t>
-      </w:r>
-      <w:proofErr w:type="spellStart"/>
-      <w:r>
-        <w:t>wiced_bt_uuid.h</w:t>
-      </w:r>
-      <w:proofErr w:type="spellEnd"/>
-    </w:p>
-    <w:p>
-      <w:r>
-        <w:t xml:space="preserve">To create </w:t>
-      </w:r>
-      <w:r>
-        <w:t>Characteristics,</w:t>
-      </w:r>
-      <w:r>
-        <w:t xml:space="preserve"> use the following </w:t>
-      </w:r>
-      <w:r>
-        <w:t>c preprocessor</w:t>
-      </w:r>
-      <w:r>
-        <w:t xml:space="preserve"> macros which are defined in </w:t>
-      </w:r>
-      <w:proofErr w:type="spellStart"/>
-      <w:r>
-        <w:t>wiced_bt_gatt.h</w:t>
-      </w:r>
-      <w:proofErr w:type="spellEnd"/>
-    </w:p>
-    <w:p>
-      <w:pPr>
-        <w:pStyle w:val="ListParagraph"/>
-        <w:numPr>
-          <w:ilvl w:val="0"/>
-          <w:numId w:val="14"/>
-        </w:numPr>
-      </w:pPr>
-      <w:r>
-        <w:t xml:space="preserve">CHARACTERISTIC_UUID16(handle, </w:t>
-      </w:r>
-      <w:proofErr w:type="spellStart"/>
-      <w:r>
-        <w:t>handle_value</w:t>
-      </w:r>
-      <w:proofErr w:type="spellEnd"/>
-      <w:r>
-        <w:t xml:space="preserve">, </w:t>
-      </w:r>
-      <w:proofErr w:type="spellStart"/>
-      <w:r>
-        <w:t>uuid</w:t>
-      </w:r>
-      <w:proofErr w:type="spellEnd"/>
-      <w:r>
-        <w:t>, properties, permission)</w:t>
-      </w:r>
-    </w:p>
-    <w:p>
-      <w:pPr>
-        <w:pStyle w:val="ListParagraph"/>
-        <w:numPr>
-          <w:ilvl w:val="0"/>
-          <w:numId w:val="14"/>
-        </w:numPr>
-      </w:pPr>
-      <w:r>
-        <w:t>CHARACTERISTIC_UUID</w:t>
-      </w:r>
-      <w:r>
-        <w:t>128</w:t>
-      </w:r>
-      <w:r>
-        <w:t xml:space="preserve">(handle, </w:t>
-      </w:r>
-      <w:proofErr w:type="spellStart"/>
-      <w:r>
-        <w:t>handle_value</w:t>
-      </w:r>
-      <w:proofErr w:type="spellEnd"/>
-      <w:r>
-        <w:t xml:space="preserve">, </w:t>
-      </w:r>
-      <w:proofErr w:type="spellStart"/>
-      <w:r>
-        <w:t>uuid</w:t>
-      </w:r>
-      <w:proofErr w:type="spellEnd"/>
-      <w:r>
-        <w:t>, properties, permission)</w:t>
-      </w:r>
-    </w:p>
-    <w:p>
-      <w:pPr>
-        <w:pStyle w:val="ListParagraph"/>
-        <w:numPr>
-          <w:ilvl w:val="0"/>
-          <w:numId w:val="14"/>
-        </w:numPr>
-      </w:pPr>
-      <w:r>
-        <w:t>CHARACTERISTIC_UUID1</w:t>
-      </w:r>
-      <w:r>
-        <w:t>6</w:t>
-      </w:r>
-      <w:r>
-        <w:t>_</w:t>
-      </w:r>
-      <w:proofErr w:type="gramStart"/>
-      <w:r>
-        <w:t>WRITABLE(</w:t>
-      </w:r>
-      <w:proofErr w:type="gramEnd"/>
-      <w:r>
-        <w:t xml:space="preserve">handle, </w:t>
-      </w:r>
-      <w:proofErr w:type="spellStart"/>
-      <w:r>
-        <w:t>handle_value</w:t>
-      </w:r>
-      <w:proofErr w:type="spellEnd"/>
-      <w:r>
-        <w:t xml:space="preserve">, </w:t>
-      </w:r>
-      <w:proofErr w:type="spellStart"/>
-      <w:r>
-        <w:t>uuid</w:t>
-      </w:r>
-      <w:proofErr w:type="spellEnd"/>
-      <w:r>
-        <w:t>, properties, permission)</w:t>
-      </w:r>
-    </w:p>
-    <w:p>
-      <w:pPr>
-        <w:pStyle w:val="ListParagraph"/>
-        <w:numPr>
-          <w:ilvl w:val="0"/>
-          <w:numId w:val="14"/>
-        </w:numPr>
-      </w:pPr>
+        <w:t>You then can pick Dual Mode, BR/EDR or Single Mode LE (aka BLE).  I want the tool to help me build the GATT Database so I leave that enabled.</w:t>
+      </w:r>
+    </w:p>
+    <w:p>
       <w:r>
         <w:lastRenderedPageBreak/>
-        <w:t>CHARACTERISTIC_UUID128_</w:t>
-      </w:r>
-      <w:proofErr w:type="gramStart"/>
-      <w:r>
-        <w:t>WRITABLE(</w:t>
-      </w:r>
-      <w:proofErr w:type="gramEnd"/>
-      <w:r>
-        <w:t xml:space="preserve">handle, </w:t>
-      </w:r>
-      <w:proofErr w:type="spellStart"/>
-      <w:r>
-        <w:t>handle_value</w:t>
-      </w:r>
-      <w:proofErr w:type="spellEnd"/>
-      <w:r>
-        <w:t xml:space="preserve">, </w:t>
-      </w:r>
-      <w:proofErr w:type="spellStart"/>
-      <w:r>
-        <w:t>uuid</w:t>
-      </w:r>
-      <w:proofErr w:type="spellEnd"/>
-      <w:r>
-        <w:t>, properties, permission)</w:t>
-      </w:r>
-    </w:p>
-    <w:p>
-      <w:r>
-        <w:t>As before the handle parameter is just the 16-bit number.  And as before the WICED Bluetooth Designer creates handles for the Attributes for Characteristics which will be in the form of #define HDLC_ for example:</w:t>
-      </w:r>
-    </w:p>
-    <w:p>
-      <w:r>
         <w:drawing>
-          <wp:inline distT="0" distB="0" distL="0" distR="0" wp14:anchorId="20B44153" wp14:editId="3E3ABFBB">
-            <wp:extent cx="5270500" cy="685800"/>
-            <wp:effectExtent l="0" t="0" r="12700" b="0"/>
-            <wp:docPr id="18" name="Picture 18"/>
+          <wp:inline distT="0" distB="0" distL="0" distR="0" wp14:anchorId="1D3CD89C" wp14:editId="229B7496">
+            <wp:extent cx="5943600" cy="6252210"/>
+            <wp:effectExtent l="0" t="0" r="0" b="0"/>
+            <wp:docPr id="16" name="Picture 16"/>
             <wp:cNvGraphicFramePr>
               <a:graphicFrameLocks xmlns:a="http://schemas.openxmlformats.org/drawingml/2006/main" noChangeAspect="1"/>
             </wp:cNvGraphicFramePr>
@@ -4894,7 +3616,7 @@
                   <pic:spPr>
                     <a:xfrm>
                       <a:off x="0" y="0"/>
-                      <a:ext cx="5270500" cy="685800"/>
+                      <a:ext cx="5943600" cy="6252210"/>
                     </a:xfrm>
                     <a:prstGeom prst="rect">
                       <a:avLst/>
@@ -4909,42 +3631,25 @@
     </w:p>
     <w:p>
       <w:r>
-        <w:t xml:space="preserve">The </w:t>
-      </w:r>
-      <w:proofErr w:type="spellStart"/>
-      <w:r>
-        <w:t>handle_value</w:t>
-      </w:r>
-      <w:proofErr w:type="spellEnd"/>
-      <w:r>
-        <w:t xml:space="preserve"> parameter is the Attribute handle of the value Characteristic Attribute.</w:t>
-      </w:r>
-    </w:p>
-    <w:p>
-      <w:r>
-        <w:t>The UUID is a 16 or 128 bit UUID in an array of bytes.</w:t>
-      </w:r>
-      <w:r>
-        <w:t xml:space="preserve">  WICED BT Designer will create #defines for the UUIDs.</w:t>
-      </w:r>
-    </w:p>
-    <w:p>
-      <w:r>
-        <w:t xml:space="preserve">Properties is a bit mask which sets the properties (i.e. read write etc.)  The bit mask is defined in </w:t>
-      </w:r>
-      <w:proofErr w:type="spellStart"/>
-      <w:r>
-        <w:t>wiced_bt_gatt.h</w:t>
-      </w:r>
-      <w:proofErr w:type="spellEnd"/>
-    </w:p>
-    <w:p>
-      <w:r>
+        <w:t>The next step is to setup a Service.  To do this select the Characteristic tab.  Then pick “Vendor Specific Service” and press the “+” button.   After I do this I will see a new Service called “</w:t>
+      </w:r>
+      <w:proofErr w:type="spellStart"/>
+      <w:r>
+        <w:t>WicedLED</w:t>
+      </w:r>
+      <w:proofErr w:type="spellEnd"/>
+      <w:r>
+        <w:t>” added to my Services.  Notice that I could change the name in the “Service Name” box.  I also let the tool setup the UUID for this Service.</w:t>
+      </w:r>
+    </w:p>
+    <w:p>
+      <w:r>
+        <w:lastRenderedPageBreak/>
         <w:drawing>
-          <wp:inline distT="0" distB="0" distL="0" distR="0" wp14:anchorId="41D23909" wp14:editId="38E2D9CC">
-            <wp:extent cx="5892800" cy="1790700"/>
-            <wp:effectExtent l="0" t="0" r="0" b="12700"/>
-            <wp:docPr id="19" name="Picture 19"/>
+          <wp:inline distT="0" distB="0" distL="0" distR="0" wp14:anchorId="5C6D5715" wp14:editId="1D5312A8">
+            <wp:extent cx="5943600" cy="5379720"/>
+            <wp:effectExtent l="0" t="0" r="0" b="5080"/>
+            <wp:docPr id="22" name="Picture 22"/>
             <wp:cNvGraphicFramePr>
               <a:graphicFrameLocks xmlns:a="http://schemas.openxmlformats.org/drawingml/2006/main" noChangeAspect="1"/>
             </wp:cNvGraphicFramePr>
@@ -4964,7 +3669,7 @@
                   <pic:spPr>
                     <a:xfrm>
                       <a:off x="0" y="0"/>
-                      <a:ext cx="5892800" cy="1790700"/>
+                      <a:ext cx="5943600" cy="5379720"/>
                     </a:xfrm>
                     <a:prstGeom prst="rect">
                       <a:avLst/>
@@ -4979,21 +3684,28 @@
     </w:p>
     <w:p>
       <w:r>
-        <w:t xml:space="preserve">The Permission are just a bit mask that sets the Permission of an Attribute (remember Permission are on a per Attribute basis and Properties are on a per Characteristic basis).  They are also defined in </w:t>
-      </w:r>
-      <w:proofErr w:type="spellStart"/>
-      <w:r>
-        <w:t>wiced_bt_gatt.h</w:t>
-      </w:r>
-      <w:proofErr w:type="spellEnd"/>
-    </w:p>
-    <w:p>
-      <w:r>
+        <w:t>After the Service is configured I add one characteristic by clicking on the “</w:t>
+      </w:r>
+      <w:proofErr w:type="spellStart"/>
+      <w:r>
+        <w:t>WicedLED</w:t>
+      </w:r>
+      <w:proofErr w:type="spellEnd"/>
+      <w:r>
+        <w:t>” in th</w:t>
+      </w:r>
+      <w:r>
+        <w:t>e Services window, then select “Vendor Specific Characteristic” and press the “+”.  I then specify that I want the “Size” to be 1 and the initial value to be 0</w:t>
+      </w:r>
+    </w:p>
+    <w:p>
+      <w:r>
+        <w:lastRenderedPageBreak/>
         <w:drawing>
-          <wp:inline distT="0" distB="0" distL="0" distR="0" wp14:anchorId="4A1F29D3" wp14:editId="56E2DCFF">
-            <wp:extent cx="5943600" cy="1788795"/>
+          <wp:inline distT="0" distB="0" distL="0" distR="0" wp14:anchorId="0847A0B2" wp14:editId="1E7C1B88">
+            <wp:extent cx="5943600" cy="5034915"/>
             <wp:effectExtent l="0" t="0" r="0" b="0"/>
-            <wp:docPr id="20" name="Picture 20"/>
+            <wp:docPr id="23" name="Picture 23"/>
             <wp:cNvGraphicFramePr>
               <a:graphicFrameLocks xmlns:a="http://schemas.openxmlformats.org/drawingml/2006/main" noChangeAspect="1"/>
             </wp:cNvGraphicFramePr>
@@ -5013,7 +3725,7 @@
                   <pic:spPr>
                     <a:xfrm>
                       <a:off x="0" y="0"/>
-                      <a:ext cx="5943600" cy="1788795"/>
+                      <a:ext cx="5943600" cy="5034915"/>
                     </a:xfrm>
                     <a:prstGeom prst="rect">
                       <a:avLst/>
@@ -5026,48 +3738,19 @@
         </w:drawing>
       </w:r>
     </w:p>
-    <w:p/>
-    <w:p>
-      <w:pPr>
-        <w:pStyle w:val="Heading2"/>
-      </w:pPr>
-      <w:bookmarkStart w:id="21" w:name="_Toc515188326"/>
-      <w:proofErr w:type="spellStart"/>
+    <w:p>
+      <w:r>
+        <w:t>I want this Characteristic to be read or write, so click on the “Properties” tab and pick out “Read” and “Write”</w:t>
+      </w:r>
+    </w:p>
+    <w:p>
       <w:r>
         <w:lastRenderedPageBreak/>
-        <w:t>gatt_db_ext_attr_tbl</w:t>
-      </w:r>
-      <w:bookmarkEnd w:id="21"/>
-      <w:proofErr w:type="spellEnd"/>
-    </w:p>
-    <w:p>
-      <w:r>
-        <w:t xml:space="preserve">The </w:t>
-      </w:r>
-      <w:proofErr w:type="spellStart"/>
-      <w:r>
-        <w:t>gatt_database</w:t>
-      </w:r>
-      <w:proofErr w:type="spellEnd"/>
-      <w:r>
-        <w:t xml:space="preserve"> array does not contain the actual value of Attributes.  To find the actual values there is an array of structures of type </w:t>
-      </w:r>
-      <w:proofErr w:type="spellStart"/>
-      <w:r>
-        <w:t>gatt_db_lookup_table</w:t>
-      </w:r>
-      <w:proofErr w:type="spellEnd"/>
-      <w:r>
-        <w:t>.  Each structure contains a handle, a max and actual length and a pointer to the actual value.</w:t>
-      </w:r>
-    </w:p>
-    <w:p>
-      <w:r>
         <w:drawing>
-          <wp:inline distT="0" distB="0" distL="0" distR="0" wp14:anchorId="5D53432D" wp14:editId="5E44FBB3">
-            <wp:extent cx="2895600" cy="1638300"/>
-            <wp:effectExtent l="0" t="0" r="0" b="12700"/>
-            <wp:docPr id="12" name="Picture 12"/>
+          <wp:inline distT="0" distB="0" distL="0" distR="0" wp14:anchorId="5CF9AB10" wp14:editId="0A1E6013">
+            <wp:extent cx="5943600" cy="5109845"/>
+            <wp:effectExtent l="0" t="0" r="0" b="0"/>
+            <wp:docPr id="24" name="Picture 24"/>
             <wp:cNvGraphicFramePr>
               <a:graphicFrameLocks xmlns:a="http://schemas.openxmlformats.org/drawingml/2006/main" noChangeAspect="1"/>
             </wp:cNvGraphicFramePr>
@@ -5087,7 +3770,7 @@
                   <pic:spPr>
                     <a:xfrm>
                       <a:off x="0" y="0"/>
-                      <a:ext cx="2895600" cy="1638300"/>
+                      <a:ext cx="5943600" cy="5109845"/>
                     </a:xfrm>
                     <a:prstGeom prst="rect">
                       <a:avLst/>
@@ -5102,16 +3785,39 @@
     </w:p>
     <w:p>
       <w:r>
-        <w:t>The WICED Bluetooth Designer will create this array for you automatically.</w:t>
-      </w:r>
-    </w:p>
-    <w:p>
-      <w:r>
+        <w:t xml:space="preserve">After that </w:t>
+      </w:r>
+      <w:proofErr w:type="gramStart"/>
+      <w:r>
+        <w:t>press</w:t>
+      </w:r>
+      <w:proofErr w:type="gramEnd"/>
+      <w:r>
+        <w:t xml:space="preserve"> the “Generate Code” button.  There are two important things you should know about this, 1) it is a one-way operation and 2) it blows away whatever files you already have.  Be careful.</w:t>
+      </w:r>
+    </w:p>
+    <w:p>
+      <w:r>
+        <w:t xml:space="preserve">In a few </w:t>
+      </w:r>
+      <w:proofErr w:type="gramStart"/>
+      <w:r>
+        <w:t>seconds</w:t>
+      </w:r>
+      <w:proofErr w:type="gramEnd"/>
+      <w:r>
+        <w:t xml:space="preserve"> you will notice that you now have a new project in your apps tab in the Project Explorer.</w:t>
+      </w:r>
+    </w:p>
+    <w:p/>
+    <w:p>
+      <w:r>
+        <w:lastRenderedPageBreak/>
         <w:drawing>
-          <wp:inline distT="0" distB="0" distL="0" distR="0" wp14:anchorId="31125925" wp14:editId="4604F196">
-            <wp:extent cx="5943600" cy="1105535"/>
-            <wp:effectExtent l="0" t="0" r="0" b="12065"/>
-            <wp:docPr id="14" name="Picture 14"/>
+          <wp:inline distT="0" distB="0" distL="0" distR="0" wp14:anchorId="2A43ED73" wp14:editId="1DB92675">
+            <wp:extent cx="5943600" cy="3304540"/>
+            <wp:effectExtent l="0" t="0" r="0" b="0"/>
+            <wp:docPr id="25" name="Picture 25"/>
             <wp:cNvGraphicFramePr>
               <a:graphicFrameLocks xmlns:a="http://schemas.openxmlformats.org/drawingml/2006/main" noChangeAspect="1"/>
             </wp:cNvGraphicFramePr>
@@ -5131,6 +3837,2574 @@
                   <pic:spPr>
                     <a:xfrm>
                       <a:off x="0" y="0"/>
+                      <a:ext cx="5943600" cy="3304540"/>
+                    </a:xfrm>
+                    <a:prstGeom prst="rect">
+                      <a:avLst/>
+                    </a:prstGeom>
+                  </pic:spPr>
+                </pic:pic>
+              </a:graphicData>
+            </a:graphic>
+          </wp:inline>
+        </w:drawing>
+      </w:r>
+    </w:p>
+    <w:p>
+      <w:r>
+        <w:t>To make this function I will make three tiny changes to the generated project.</w:t>
+      </w:r>
+    </w:p>
+    <w:p>
+      <w:r>
+        <w:t>I</w:t>
+      </w:r>
+      <w:r>
+        <w:t xml:space="preserve"> want the state of the LED to be 0 or 1, not the character ‘0’.  </w:t>
+      </w:r>
+      <w:r>
+        <w:t xml:space="preserve">Open </w:t>
+      </w:r>
+      <w:proofErr w:type="spellStart"/>
+      <w:r>
+        <w:t>WicedLED.c</w:t>
+      </w:r>
+      <w:proofErr w:type="spellEnd"/>
+      <w:r>
+        <w:t xml:space="preserve"> and g</w:t>
+      </w:r>
+      <w:r>
+        <w:t>o to the place where the LED Characteristic is initialized.</w:t>
+      </w:r>
+    </w:p>
+    <w:p>
+      <w:r>
+        <w:drawing>
+          <wp:inline distT="0" distB="0" distL="0" distR="0" wp14:anchorId="356A2B07" wp14:editId="45016B62">
+            <wp:extent cx="5283200" cy="241300"/>
+            <wp:effectExtent l="0" t="0" r="0" b="12700"/>
+            <wp:docPr id="30" name="Picture 30"/>
+            <wp:cNvGraphicFramePr>
+              <a:graphicFrameLocks xmlns:a="http://schemas.openxmlformats.org/drawingml/2006/main" noChangeAspect="1"/>
+            </wp:cNvGraphicFramePr>
+            <a:graphic xmlns:a="http://schemas.openxmlformats.org/drawingml/2006/main">
+              <a:graphicData uri="http://schemas.openxmlformats.org/drawingml/2006/picture">
+                <pic:pic xmlns:pic="http://schemas.openxmlformats.org/drawingml/2006/picture">
+                  <pic:nvPicPr>
+                    <pic:cNvPr id="1" name=""/>
+                    <pic:cNvPicPr/>
+                  </pic:nvPicPr>
+                  <pic:blipFill>
+                    <a:blip r:embed="rId26"/>
+                    <a:stretch>
+                      <a:fillRect/>
+                    </a:stretch>
+                  </pic:blipFill>
+                  <pic:spPr>
+                    <a:xfrm>
+                      <a:off x="0" y="0"/>
+                      <a:ext cx="5283200" cy="241300"/>
+                    </a:xfrm>
+                    <a:prstGeom prst="rect">
+                      <a:avLst/>
+                    </a:prstGeom>
+                  </pic:spPr>
+                </pic:pic>
+              </a:graphicData>
+            </a:graphic>
+          </wp:inline>
+        </w:drawing>
+      </w:r>
+    </w:p>
+    <w:p>
+      <w:r>
+        <w:t>And change it to 0 instead of ‘0’</w:t>
+      </w:r>
+    </w:p>
+    <w:p>
+      <w:r>
+        <w:drawing>
+          <wp:inline distT="0" distB="0" distL="0" distR="0" wp14:anchorId="2EDAC5D2" wp14:editId="19E3D6D8">
+            <wp:extent cx="5054600" cy="292100"/>
+            <wp:effectExtent l="0" t="0" r="0" b="12700"/>
+            <wp:docPr id="32" name="Picture 32"/>
+            <wp:cNvGraphicFramePr>
+              <a:graphicFrameLocks xmlns:a="http://schemas.openxmlformats.org/drawingml/2006/main" noChangeAspect="1"/>
+            </wp:cNvGraphicFramePr>
+            <a:graphic xmlns:a="http://schemas.openxmlformats.org/drawingml/2006/main">
+              <a:graphicData uri="http://schemas.openxmlformats.org/drawingml/2006/picture">
+                <pic:pic xmlns:pic="http://schemas.openxmlformats.org/drawingml/2006/picture">
+                  <pic:nvPicPr>
+                    <pic:cNvPr id="1" name=""/>
+                    <pic:cNvPicPr/>
+                  </pic:nvPicPr>
+                  <pic:blipFill>
+                    <a:blip r:embed="rId27"/>
+                    <a:stretch>
+                      <a:fillRect/>
+                    </a:stretch>
+                  </pic:blipFill>
+                  <pic:spPr>
+                    <a:xfrm>
+                      <a:off x="0" y="0"/>
+                      <a:ext cx="5054600" cy="292100"/>
+                    </a:xfrm>
+                    <a:prstGeom prst="rect">
+                      <a:avLst/>
+                    </a:prstGeom>
+                  </pic:spPr>
+                </pic:pic>
+              </a:graphicData>
+            </a:graphic>
+          </wp:inline>
+        </w:drawing>
+      </w:r>
+    </w:p>
+    <w:p>
+      <w:r>
+        <w:t>Next I want to use the PUART, so uncomment line 134 and comment out 137</w:t>
+      </w:r>
+    </w:p>
+    <w:p>
+      <w:r>
+        <w:drawing>
+          <wp:inline distT="0" distB="0" distL="0" distR="0" wp14:anchorId="64503EEA" wp14:editId="48F77B32">
+            <wp:extent cx="5943600" cy="2362200"/>
+            <wp:effectExtent l="0" t="0" r="0" b="0"/>
+            <wp:docPr id="28" name="Picture 28"/>
+            <wp:cNvGraphicFramePr>
+              <a:graphicFrameLocks xmlns:a="http://schemas.openxmlformats.org/drawingml/2006/main" noChangeAspect="1"/>
+            </wp:cNvGraphicFramePr>
+            <a:graphic xmlns:a="http://schemas.openxmlformats.org/drawingml/2006/main">
+              <a:graphicData uri="http://schemas.openxmlformats.org/drawingml/2006/picture">
+                <pic:pic xmlns:pic="http://schemas.openxmlformats.org/drawingml/2006/picture">
+                  <pic:nvPicPr>
+                    <pic:cNvPr id="1" name=""/>
+                    <pic:cNvPicPr/>
+                  </pic:nvPicPr>
+                  <pic:blipFill>
+                    <a:blip r:embed="rId28"/>
+                    <a:stretch>
+                      <a:fillRect/>
+                    </a:stretch>
+                  </pic:blipFill>
+                  <pic:spPr>
+                    <a:xfrm>
+                      <a:off x="0" y="0"/>
+                      <a:ext cx="5943600" cy="2362200"/>
+                    </a:xfrm>
+                    <a:prstGeom prst="rect">
+                      <a:avLst/>
+                    </a:prstGeom>
+                  </pic:spPr>
+                </pic:pic>
+              </a:graphicData>
+            </a:graphic>
+          </wp:inline>
+        </w:drawing>
+      </w:r>
+    </w:p>
+    <w:p>
+      <w:r>
+        <w:lastRenderedPageBreak/>
+        <w:t xml:space="preserve">Finally, in </w:t>
+      </w:r>
+      <w:proofErr w:type="spellStart"/>
+      <w:r>
+        <w:t>WicedLED.c</w:t>
+      </w:r>
+      <w:proofErr w:type="spellEnd"/>
+      <w:r>
+        <w:t xml:space="preserve"> add two lines of code to write the LED and printout the </w:t>
+      </w:r>
+      <w:proofErr w:type="gramStart"/>
+      <w:r>
+        <w:t>result..</w:t>
+      </w:r>
+      <w:proofErr w:type="gramEnd"/>
+      <w:r>
+        <w:t xml:space="preserve"> You will see this in a function called “</w:t>
+      </w:r>
+      <w:proofErr w:type="spellStart"/>
+      <w:r>
+        <w:t>wicedled_set_value</w:t>
+      </w:r>
+      <w:proofErr w:type="spellEnd"/>
+      <w:r>
+        <w:t>”.</w:t>
+      </w:r>
+    </w:p>
+    <w:p>
+      <w:r>
+        <w:drawing>
+          <wp:inline distT="0" distB="0" distL="0" distR="0" wp14:anchorId="1FD0AD4D" wp14:editId="38DD58EB">
+            <wp:extent cx="5943600" cy="624205"/>
+            <wp:effectExtent l="0" t="0" r="0" b="10795"/>
+            <wp:docPr id="29" name="Picture 29"/>
+            <wp:cNvGraphicFramePr>
+              <a:graphicFrameLocks xmlns:a="http://schemas.openxmlformats.org/drawingml/2006/main" noChangeAspect="1"/>
+            </wp:cNvGraphicFramePr>
+            <a:graphic xmlns:a="http://schemas.openxmlformats.org/drawingml/2006/main">
+              <a:graphicData uri="http://schemas.openxmlformats.org/drawingml/2006/picture">
+                <pic:pic xmlns:pic="http://schemas.openxmlformats.org/drawingml/2006/picture">
+                  <pic:nvPicPr>
+                    <pic:cNvPr id="1" name=""/>
+                    <pic:cNvPicPr/>
+                  </pic:nvPicPr>
+                  <pic:blipFill>
+                    <a:blip r:embed="rId29"/>
+                    <a:stretch>
+                      <a:fillRect/>
+                    </a:stretch>
+                  </pic:blipFill>
+                  <pic:spPr>
+                    <a:xfrm>
+                      <a:off x="0" y="0"/>
+                      <a:ext cx="5943600" cy="624205"/>
+                    </a:xfrm>
+                    <a:prstGeom prst="rect">
+                      <a:avLst/>
+                    </a:prstGeom>
+                  </pic:spPr>
+                </pic:pic>
+              </a:graphicData>
+            </a:graphic>
+          </wp:inline>
+        </w:drawing>
+      </w:r>
+    </w:p>
+    <w:p>
+      <w:r>
+        <w:t>Notice that the Bluetooth Designer created a make target for me. If you are using a different platform you need to edit the target.</w:t>
+      </w:r>
+    </w:p>
+    <w:p>
+      <w:r>
+        <w:drawing>
+          <wp:inline distT="0" distB="0" distL="0" distR="0" wp14:anchorId="09467528" wp14:editId="194B776F">
+            <wp:extent cx="5943600" cy="3911600"/>
+            <wp:effectExtent l="0" t="0" r="0" b="0"/>
+            <wp:docPr id="26" name="Picture 26"/>
+            <wp:cNvGraphicFramePr>
+              <a:graphicFrameLocks xmlns:a="http://schemas.openxmlformats.org/drawingml/2006/main" noChangeAspect="1"/>
+            </wp:cNvGraphicFramePr>
+            <a:graphic xmlns:a="http://schemas.openxmlformats.org/drawingml/2006/main">
+              <a:graphicData uri="http://schemas.openxmlformats.org/drawingml/2006/picture">
+                <pic:pic xmlns:pic="http://schemas.openxmlformats.org/drawingml/2006/picture">
+                  <pic:nvPicPr>
+                    <pic:cNvPr id="1" name=""/>
+                    <pic:cNvPicPr/>
+                  </pic:nvPicPr>
+                  <pic:blipFill>
+                    <a:blip r:embed="rId30"/>
+                    <a:stretch>
+                      <a:fillRect/>
+                    </a:stretch>
+                  </pic:blipFill>
+                  <pic:spPr>
+                    <a:xfrm>
+                      <a:off x="0" y="0"/>
+                      <a:ext cx="5943600" cy="3911600"/>
+                    </a:xfrm>
+                    <a:prstGeom prst="rect">
+                      <a:avLst/>
+                    </a:prstGeom>
+                  </pic:spPr>
+                </pic:pic>
+              </a:graphicData>
+            </a:graphic>
+          </wp:inline>
+        </w:drawing>
+      </w:r>
+    </w:p>
+    <w:p>
+      <w:r>
+        <w:t>Now run the make target.  It will build and program the board.  When the application firmware starts up you see some messages.</w:t>
+      </w:r>
+    </w:p>
+    <w:p>
+      <w:r>
+        <w:lastRenderedPageBreak/>
+        <w:drawing>
+          <wp:inline distT="0" distB="0" distL="0" distR="0" wp14:anchorId="59349EC9" wp14:editId="130F93F7">
+            <wp:extent cx="5943600" cy="2916555"/>
+            <wp:effectExtent l="0" t="0" r="0" b="4445"/>
+            <wp:docPr id="33" name="Picture 33"/>
+            <wp:cNvGraphicFramePr>
+              <a:graphicFrameLocks xmlns:a="http://schemas.openxmlformats.org/drawingml/2006/main" noChangeAspect="1"/>
+            </wp:cNvGraphicFramePr>
+            <a:graphic xmlns:a="http://schemas.openxmlformats.org/drawingml/2006/main">
+              <a:graphicData uri="http://schemas.openxmlformats.org/drawingml/2006/picture">
+                <pic:pic xmlns:pic="http://schemas.openxmlformats.org/drawingml/2006/picture">
+                  <pic:nvPicPr>
+                    <pic:cNvPr id="1" name=""/>
+                    <pic:cNvPicPr/>
+                  </pic:nvPicPr>
+                  <pic:blipFill>
+                    <a:blip r:embed="rId31"/>
+                    <a:stretch>
+                      <a:fillRect/>
+                    </a:stretch>
+                  </pic:blipFill>
+                  <pic:spPr>
+                    <a:xfrm>
+                      <a:off x="0" y="0"/>
+                      <a:ext cx="5943600" cy="2916555"/>
+                    </a:xfrm>
+                    <a:prstGeom prst="rect">
+                      <a:avLst/>
+                    </a:prstGeom>
+                  </pic:spPr>
+                </pic:pic>
+              </a:graphicData>
+            </a:graphic>
+          </wp:inline>
+        </w:drawing>
+      </w:r>
+    </w:p>
+    <w:p>
+      <w:r>
+        <w:t xml:space="preserve">Run </w:t>
+      </w:r>
+      <w:proofErr w:type="spellStart"/>
+      <w:r>
+        <w:t>CySmart</w:t>
+      </w:r>
+      <w:proofErr w:type="spellEnd"/>
+      <w:r>
+        <w:t>.  When you see the “</w:t>
+      </w:r>
+      <w:proofErr w:type="spellStart"/>
+      <w:r>
+        <w:t>WicedLED</w:t>
+      </w:r>
+      <w:proofErr w:type="spellEnd"/>
+      <w:r>
+        <w:t xml:space="preserve">” device.  Click on it.  Then </w:t>
+      </w:r>
+      <w:proofErr w:type="spellStart"/>
+      <w:r>
+        <w:t>CySmart</w:t>
+      </w:r>
+      <w:proofErr w:type="spellEnd"/>
+      <w:r>
+        <w:t xml:space="preserve"> will start the GATT browser.</w:t>
+      </w:r>
+    </w:p>
+    <w:p>
+      <w:r>
+        <w:rPr>
+          <w:noProof/>
+        </w:rPr>
+        <w:drawing>
+          <wp:inline distT="0" distB="0" distL="0" distR="0" wp14:anchorId="31668861" wp14:editId="10A2F9D9">
+            <wp:extent cx="2056711" cy="3657600"/>
+            <wp:effectExtent l="0" t="0" r="1270" b="0"/>
+            <wp:docPr id="36" name="Picture 36" descr="../../../../../Downloads/IMG_5910"/>
+            <wp:cNvGraphicFramePr>
+              <a:graphicFrameLocks xmlns:a="http://schemas.openxmlformats.org/drawingml/2006/main" noChangeAspect="1"/>
+            </wp:cNvGraphicFramePr>
+            <a:graphic xmlns:a="http://schemas.openxmlformats.org/drawingml/2006/main">
+              <a:graphicData uri="http://schemas.openxmlformats.org/drawingml/2006/picture">
+                <pic:pic xmlns:pic="http://schemas.openxmlformats.org/drawingml/2006/picture">
+                  <pic:nvPicPr>
+                    <pic:cNvPr id="0" name="Picture 1" descr="../../../../../Downloads/IMG_5910"/>
+                    <pic:cNvPicPr>
+                      <a:picLocks noChangeAspect="1" noChangeArrowheads="1"/>
+                    </pic:cNvPicPr>
+                  </pic:nvPicPr>
+                  <pic:blipFill>
+                    <a:blip r:embed="rId32">
+                      <a:extLst>
+                        <a:ext uri="{28A0092B-C50C-407E-A947-70E740481C1C}">
+                          <a14:useLocalDpi xmlns:a14="http://schemas.microsoft.com/office/drawing/2010/main" val="0"/>
+                        </a:ext>
+                      </a:extLst>
+                    </a:blip>
+                    <a:srcRect/>
+                    <a:stretch>
+                      <a:fillRect/>
+                    </a:stretch>
+                  </pic:blipFill>
+                  <pic:spPr bwMode="auto">
+                    <a:xfrm>
+                      <a:off x="0" y="0"/>
+                      <a:ext cx="2056711" cy="3657600"/>
+                    </a:xfrm>
+                    <a:prstGeom prst="rect">
+                      <a:avLst/>
+                    </a:prstGeom>
+                    <a:noFill/>
+                    <a:ln>
+                      <a:noFill/>
+                    </a:ln>
+                  </pic:spPr>
+                </pic:pic>
+              </a:graphicData>
+            </a:graphic>
+          </wp:inline>
+        </w:drawing>
+      </w:r>
+      <w:r>
+        <w:t xml:space="preserve">      </w:t>
+      </w:r>
+      <w:r>
+        <w:rPr>
+          <w:noProof/>
+        </w:rPr>
+        <w:drawing>
+          <wp:inline distT="0" distB="0" distL="0" distR="0" wp14:anchorId="0128719C" wp14:editId="26799119">
+            <wp:extent cx="2056711" cy="3657600"/>
+            <wp:effectExtent l="0" t="0" r="1270" b="0"/>
+            <wp:docPr id="37" name="Picture 37" descr="../../../../../Downloads/IMG_5911"/>
+            <wp:cNvGraphicFramePr>
+              <a:graphicFrameLocks xmlns:a="http://schemas.openxmlformats.org/drawingml/2006/main" noChangeAspect="1"/>
+            </wp:cNvGraphicFramePr>
+            <a:graphic xmlns:a="http://schemas.openxmlformats.org/drawingml/2006/main">
+              <a:graphicData uri="http://schemas.openxmlformats.org/drawingml/2006/picture">
+                <pic:pic xmlns:pic="http://schemas.openxmlformats.org/drawingml/2006/picture">
+                  <pic:nvPicPr>
+                    <pic:cNvPr id="0" name="Picture 2" descr="../../../../../Downloads/IMG_5911"/>
+                    <pic:cNvPicPr>
+                      <a:picLocks noChangeAspect="1" noChangeArrowheads="1"/>
+                    </pic:cNvPicPr>
+                  </pic:nvPicPr>
+                  <pic:blipFill>
+                    <a:blip r:embed="rId33">
+                      <a:extLst>
+                        <a:ext uri="{28A0092B-C50C-407E-A947-70E740481C1C}">
+                          <a14:useLocalDpi xmlns:a14="http://schemas.microsoft.com/office/drawing/2010/main" val="0"/>
+                        </a:ext>
+                      </a:extLst>
+                    </a:blip>
+                    <a:srcRect/>
+                    <a:stretch>
+                      <a:fillRect/>
+                    </a:stretch>
+                  </pic:blipFill>
+                  <pic:spPr bwMode="auto">
+                    <a:xfrm>
+                      <a:off x="0" y="0"/>
+                      <a:ext cx="2056711" cy="3657600"/>
+                    </a:xfrm>
+                    <a:prstGeom prst="rect">
+                      <a:avLst/>
+                    </a:prstGeom>
+                    <a:noFill/>
+                    <a:ln>
+                      <a:noFill/>
+                    </a:ln>
+                  </pic:spPr>
+                </pic:pic>
+              </a:graphicData>
+            </a:graphic>
+          </wp:inline>
+        </w:drawing>
+      </w:r>
+    </w:p>
+    <w:p>
+      <w:r>
+        <w:t>And you will see that there has been a connection and the advertising has stopped.</w:t>
+      </w:r>
+    </w:p>
+    <w:p>
+      <w:r>
+        <w:lastRenderedPageBreak/>
+        <w:drawing>
+          <wp:inline distT="0" distB="0" distL="0" distR="0" wp14:anchorId="3810870B" wp14:editId="5DFC41A1">
+            <wp:extent cx="5943600" cy="2941955"/>
+            <wp:effectExtent l="0" t="0" r="0" b="4445"/>
+            <wp:docPr id="34" name="Picture 34"/>
+            <wp:cNvGraphicFramePr>
+              <a:graphicFrameLocks xmlns:a="http://schemas.openxmlformats.org/drawingml/2006/main" noChangeAspect="1"/>
+            </wp:cNvGraphicFramePr>
+            <a:graphic xmlns:a="http://schemas.openxmlformats.org/drawingml/2006/main">
+              <a:graphicData uri="http://schemas.openxmlformats.org/drawingml/2006/picture">
+                <pic:pic xmlns:pic="http://schemas.openxmlformats.org/drawingml/2006/picture">
+                  <pic:nvPicPr>
+                    <pic:cNvPr id="1" name=""/>
+                    <pic:cNvPicPr/>
+                  </pic:nvPicPr>
+                  <pic:blipFill>
+                    <a:blip r:embed="rId34"/>
+                    <a:stretch>
+                      <a:fillRect/>
+                    </a:stretch>
+                  </pic:blipFill>
+                  <pic:spPr>
+                    <a:xfrm>
+                      <a:off x="0" y="0"/>
+                      <a:ext cx="5943600" cy="2941955"/>
+                    </a:xfrm>
+                    <a:prstGeom prst="rect">
+                      <a:avLst/>
+                    </a:prstGeom>
+                  </pic:spPr>
+                </pic:pic>
+              </a:graphicData>
+            </a:graphic>
+          </wp:inline>
+        </w:drawing>
+      </w:r>
+    </w:p>
+    <w:p>
+      <w:r>
+        <w:t xml:space="preserve">Back in </w:t>
+      </w:r>
+      <w:proofErr w:type="spellStart"/>
+      <w:r>
+        <w:t>CySmart</w:t>
+      </w:r>
+      <w:proofErr w:type="spellEnd"/>
+      <w:r>
+        <w:t xml:space="preserve"> I see an Unknown Service (which I </w:t>
+      </w:r>
+      <w:proofErr w:type="gramStart"/>
+      <w:r>
+        <w:t>actually know</w:t>
+      </w:r>
+      <w:proofErr w:type="gramEnd"/>
+      <w:r>
+        <w:t xml:space="preserve"> is </w:t>
+      </w:r>
+      <w:proofErr w:type="spellStart"/>
+      <w:r>
+        <w:t>WicedLED</w:t>
+      </w:r>
+      <w:proofErr w:type="spellEnd"/>
+      <w:r>
+        <w:t xml:space="preserve">).  Click the Service and </w:t>
+      </w:r>
+      <w:proofErr w:type="spellStart"/>
+      <w:r>
+        <w:t>CySmart</w:t>
+      </w:r>
+      <w:proofErr w:type="spellEnd"/>
+      <w:r>
+        <w:t xml:space="preserve"> will tell you that there is an Unknown Characteristic (which I </w:t>
+      </w:r>
+      <w:proofErr w:type="gramStart"/>
+      <w:r>
+        <w:t>actually know</w:t>
+      </w:r>
+      <w:proofErr w:type="gramEnd"/>
+      <w:r>
+        <w:t xml:space="preserve"> is LED1).</w:t>
+      </w:r>
+    </w:p>
+    <w:p>
+      <w:r>
+        <w:rPr>
+          <w:noProof/>
+        </w:rPr>
+        <w:drawing>
+          <wp:inline distT="0" distB="0" distL="0" distR="0" wp14:anchorId="7CC942C8" wp14:editId="0B00B1AD">
+            <wp:extent cx="2057400" cy="3658825"/>
+            <wp:effectExtent l="25400" t="25400" r="25400" b="24765"/>
+            <wp:docPr id="38" name="Picture 38" descr="../../../../../Downloads/IMG_5912"/>
+            <wp:cNvGraphicFramePr>
+              <a:graphicFrameLocks xmlns:a="http://schemas.openxmlformats.org/drawingml/2006/main" noChangeAspect="1"/>
+            </wp:cNvGraphicFramePr>
+            <a:graphic xmlns:a="http://schemas.openxmlformats.org/drawingml/2006/main">
+              <a:graphicData uri="http://schemas.openxmlformats.org/drawingml/2006/picture">
+                <pic:pic xmlns:pic="http://schemas.openxmlformats.org/drawingml/2006/picture">
+                  <pic:nvPicPr>
+                    <pic:cNvPr id="0" name="Picture 3" descr="../../../../../Downloads/IMG_5912"/>
+                    <pic:cNvPicPr>
+                      <a:picLocks noChangeAspect="1" noChangeArrowheads="1"/>
+                    </pic:cNvPicPr>
+                  </pic:nvPicPr>
+                  <pic:blipFill>
+                    <a:blip r:embed="rId35">
+                      <a:extLst>
+                        <a:ext uri="{28A0092B-C50C-407E-A947-70E740481C1C}">
+                          <a14:useLocalDpi xmlns:a14="http://schemas.microsoft.com/office/drawing/2010/main" val="0"/>
+                        </a:ext>
+                      </a:extLst>
+                    </a:blip>
+                    <a:srcRect/>
+                    <a:stretch>
+                      <a:fillRect/>
+                    </a:stretch>
+                  </pic:blipFill>
+                  <pic:spPr bwMode="auto">
+                    <a:xfrm>
+                      <a:off x="0" y="0"/>
+                      <a:ext cx="2057400" cy="3658825"/>
+                    </a:xfrm>
+                    <a:prstGeom prst="rect">
+                      <a:avLst/>
+                    </a:prstGeom>
+                    <a:noFill/>
+                    <a:ln>
+                      <a:solidFill>
+                        <a:schemeClr val="accent1"/>
+                      </a:solidFill>
+                    </a:ln>
+                  </pic:spPr>
+                </pic:pic>
+              </a:graphicData>
+            </a:graphic>
+          </wp:inline>
+        </w:drawing>
+      </w:r>
+      <w:r>
+        <w:t xml:space="preserve">  </w:t>
+      </w:r>
+      <w:r>
+        <w:rPr>
+          <w:noProof/>
+        </w:rPr>
+        <w:drawing>
+          <wp:inline distT="0" distB="0" distL="0" distR="0" wp14:anchorId="67B3F0B9" wp14:editId="697DF64C">
+            <wp:extent cx="2058124" cy="3657600"/>
+            <wp:effectExtent l="25400" t="25400" r="24765" b="25400"/>
+            <wp:docPr id="39" name="Picture 39" descr="../../../../../Downloads/IMG_5913"/>
+            <wp:cNvGraphicFramePr>
+              <a:graphicFrameLocks xmlns:a="http://schemas.openxmlformats.org/drawingml/2006/main" noChangeAspect="1"/>
+            </wp:cNvGraphicFramePr>
+            <a:graphic xmlns:a="http://schemas.openxmlformats.org/drawingml/2006/main">
+              <a:graphicData uri="http://schemas.openxmlformats.org/drawingml/2006/picture">
+                <pic:pic xmlns:pic="http://schemas.openxmlformats.org/drawingml/2006/picture">
+                  <pic:nvPicPr>
+                    <pic:cNvPr id="0" name="Picture 4" descr="../../../../../Downloads/IMG_5913"/>
+                    <pic:cNvPicPr>
+                      <a:picLocks noChangeAspect="1" noChangeArrowheads="1"/>
+                    </pic:cNvPicPr>
+                  </pic:nvPicPr>
+                  <pic:blipFill>
+                    <a:blip r:embed="rId36">
+                      <a:extLst>
+                        <a:ext uri="{28A0092B-C50C-407E-A947-70E740481C1C}">
+                          <a14:useLocalDpi xmlns:a14="http://schemas.microsoft.com/office/drawing/2010/main" val="0"/>
+                        </a:ext>
+                      </a:extLst>
+                    </a:blip>
+                    <a:srcRect/>
+                    <a:stretch>
+                      <a:fillRect/>
+                    </a:stretch>
+                  </pic:blipFill>
+                  <pic:spPr bwMode="auto">
+                    <a:xfrm>
+                      <a:off x="0" y="0"/>
+                      <a:ext cx="2058124" cy="3657600"/>
+                    </a:xfrm>
+                    <a:prstGeom prst="rect">
+                      <a:avLst/>
+                    </a:prstGeom>
+                    <a:noFill/>
+                    <a:ln>
+                      <a:solidFill>
+                        <a:schemeClr val="accent1"/>
+                      </a:solidFill>
+                    </a:ln>
+                  </pic:spPr>
+                </pic:pic>
+              </a:graphicData>
+            </a:graphic>
+          </wp:inline>
+        </w:drawing>
+      </w:r>
+    </w:p>
+    <w:p>
+      <w:r>
+        <w:t>First, press the Read button and yo</w:t>
+      </w:r>
+      <w:r>
+        <w:t xml:space="preserve">u will see that the current value is 0.  Now you can write 1s or 0’s into the </w:t>
+      </w:r>
+      <w:r>
+        <w:t>C</w:t>
+      </w:r>
+      <w:r>
+        <w:t>haracteristic and you will find that the LED turns on and off.</w:t>
+      </w:r>
+    </w:p>
+    <w:p>
+      <w:r>
+        <w:rPr>
+          <w:noProof/>
+        </w:rPr>
+        <w:lastRenderedPageBreak/>
+        <w:drawing>
+          <wp:inline distT="0" distB="0" distL="0" distR="0" wp14:anchorId="691F8C6D" wp14:editId="69CEAD51">
+            <wp:extent cx="2058124" cy="3657600"/>
+            <wp:effectExtent l="25400" t="25400" r="24765" b="25400"/>
+            <wp:docPr id="40" name="Picture 40" descr="../../../../../Downloads/IMG_5914"/>
+            <wp:cNvGraphicFramePr>
+              <a:graphicFrameLocks xmlns:a="http://schemas.openxmlformats.org/drawingml/2006/main" noChangeAspect="1"/>
+            </wp:cNvGraphicFramePr>
+            <a:graphic xmlns:a="http://schemas.openxmlformats.org/drawingml/2006/main">
+              <a:graphicData uri="http://schemas.openxmlformats.org/drawingml/2006/picture">
+                <pic:pic xmlns:pic="http://schemas.openxmlformats.org/drawingml/2006/picture">
+                  <pic:nvPicPr>
+                    <pic:cNvPr id="0" name="Picture 5" descr="../../../../../Downloads/IMG_5914"/>
+                    <pic:cNvPicPr>
+                      <a:picLocks noChangeAspect="1" noChangeArrowheads="1"/>
+                    </pic:cNvPicPr>
+                  </pic:nvPicPr>
+                  <pic:blipFill>
+                    <a:blip r:embed="rId37">
+                      <a:extLst>
+                        <a:ext uri="{28A0092B-C50C-407E-A947-70E740481C1C}">
+                          <a14:useLocalDpi xmlns:a14="http://schemas.microsoft.com/office/drawing/2010/main" val="0"/>
+                        </a:ext>
+                      </a:extLst>
+                    </a:blip>
+                    <a:srcRect/>
+                    <a:stretch>
+                      <a:fillRect/>
+                    </a:stretch>
+                  </pic:blipFill>
+                  <pic:spPr bwMode="auto">
+                    <a:xfrm>
+                      <a:off x="0" y="0"/>
+                      <a:ext cx="2058124" cy="3657600"/>
+                    </a:xfrm>
+                    <a:prstGeom prst="rect">
+                      <a:avLst/>
+                    </a:prstGeom>
+                    <a:noFill/>
+                    <a:ln>
+                      <a:solidFill>
+                        <a:schemeClr val="accent1"/>
+                      </a:solidFill>
+                    </a:ln>
+                  </pic:spPr>
+                </pic:pic>
+              </a:graphicData>
+            </a:graphic>
+          </wp:inline>
+        </w:drawing>
+      </w:r>
+      <w:r>
+        <w:rPr>
+          <w:noProof/>
+        </w:rPr>
+        <w:drawing>
+          <wp:inline distT="0" distB="0" distL="0" distR="0" wp14:anchorId="0E83C72D" wp14:editId="6721C491">
+            <wp:extent cx="2058124" cy="3657600"/>
+            <wp:effectExtent l="25400" t="25400" r="24765" b="25400"/>
+            <wp:docPr id="41" name="Picture 41" descr="../../../../../Downloads/IMG_5915-2"/>
+            <wp:cNvGraphicFramePr>
+              <a:graphicFrameLocks xmlns:a="http://schemas.openxmlformats.org/drawingml/2006/main" noChangeAspect="1"/>
+            </wp:cNvGraphicFramePr>
+            <a:graphic xmlns:a="http://schemas.openxmlformats.org/drawingml/2006/main">
+              <a:graphicData uri="http://schemas.openxmlformats.org/drawingml/2006/picture">
+                <pic:pic xmlns:pic="http://schemas.openxmlformats.org/drawingml/2006/picture">
+                  <pic:nvPicPr>
+                    <pic:cNvPr id="0" name="Picture 6" descr="../../../../../Downloads/IMG_5915-2"/>
+                    <pic:cNvPicPr>
+                      <a:picLocks noChangeAspect="1" noChangeArrowheads="1"/>
+                    </pic:cNvPicPr>
+                  </pic:nvPicPr>
+                  <pic:blipFill>
+                    <a:blip r:embed="rId38">
+                      <a:extLst>
+                        <a:ext uri="{28A0092B-C50C-407E-A947-70E740481C1C}">
+                          <a14:useLocalDpi xmlns:a14="http://schemas.microsoft.com/office/drawing/2010/main" val="0"/>
+                        </a:ext>
+                      </a:extLst>
+                    </a:blip>
+                    <a:srcRect/>
+                    <a:stretch>
+                      <a:fillRect/>
+                    </a:stretch>
+                  </pic:blipFill>
+                  <pic:spPr bwMode="auto">
+                    <a:xfrm>
+                      <a:off x="0" y="0"/>
+                      <a:ext cx="2058124" cy="3657600"/>
+                    </a:xfrm>
+                    <a:prstGeom prst="rect">
+                      <a:avLst/>
+                    </a:prstGeom>
+                    <a:noFill/>
+                    <a:ln>
+                      <a:solidFill>
+                        <a:schemeClr val="accent1"/>
+                      </a:solidFill>
+                    </a:ln>
+                  </pic:spPr>
+                </pic:pic>
+              </a:graphicData>
+            </a:graphic>
+          </wp:inline>
+        </w:drawing>
+      </w:r>
+    </w:p>
+    <w:p>
+      <w:r>
+        <w:t xml:space="preserve">Finally press back until </w:t>
+      </w:r>
+      <w:proofErr w:type="spellStart"/>
+      <w:r>
+        <w:t>CySmart</w:t>
+      </w:r>
+      <w:proofErr w:type="spellEnd"/>
+      <w:r>
+        <w:t xml:space="preserve"> disconnects.  When that </w:t>
+      </w:r>
+      <w:proofErr w:type="gramStart"/>
+      <w:r>
+        <w:t>happens</w:t>
+      </w:r>
+      <w:proofErr w:type="gramEnd"/>
+      <w:r>
+        <w:t xml:space="preserve"> you will see the disconnect in the output window.</w:t>
+      </w:r>
+    </w:p>
+    <w:p/>
+    <w:p>
+      <w:r>
+        <w:drawing>
+          <wp:inline distT="0" distB="0" distL="0" distR="0" wp14:anchorId="5034AB78" wp14:editId="48E45BE8">
+            <wp:extent cx="5943600" cy="2980055"/>
+            <wp:effectExtent l="0" t="0" r="0" b="0"/>
+            <wp:docPr id="35" name="Picture 35"/>
+            <wp:cNvGraphicFramePr>
+              <a:graphicFrameLocks xmlns:a="http://schemas.openxmlformats.org/drawingml/2006/main" noChangeAspect="1"/>
+            </wp:cNvGraphicFramePr>
+            <a:graphic xmlns:a="http://schemas.openxmlformats.org/drawingml/2006/main">
+              <a:graphicData uri="http://schemas.openxmlformats.org/drawingml/2006/picture">
+                <pic:pic xmlns:pic="http://schemas.openxmlformats.org/drawingml/2006/picture">
+                  <pic:nvPicPr>
+                    <pic:cNvPr id="1" name=""/>
+                    <pic:cNvPicPr/>
+                  </pic:nvPicPr>
+                  <pic:blipFill>
+                    <a:blip r:embed="rId39"/>
+                    <a:stretch>
+                      <a:fillRect/>
+                    </a:stretch>
+                  </pic:blipFill>
+                  <pic:spPr>
+                    <a:xfrm>
+                      <a:off x="0" y="0"/>
+                      <a:ext cx="5943600" cy="2980055"/>
+                    </a:xfrm>
+                    <a:prstGeom prst="rect">
+                      <a:avLst/>
+                    </a:prstGeom>
+                  </pic:spPr>
+                </pic:pic>
+              </a:graphicData>
+            </a:graphic>
+          </wp:inline>
+        </w:drawing>
+      </w:r>
+    </w:p>
+    <w:p>
+      <w:r>
+        <w:t>In the next several sections we will walk you through the code.</w:t>
+      </w:r>
+    </w:p>
+    <w:p>
+      <w:pPr>
+        <w:pStyle w:val="Heading1"/>
+      </w:pPr>
+      <w:bookmarkStart w:id="13" w:name="_Toc515188318"/>
+      <w:r>
+        <w:lastRenderedPageBreak/>
+        <w:t>WICED Bluetooth Firmware Architecture</w:t>
+      </w:r>
+      <w:bookmarkEnd w:id="13"/>
+    </w:p>
+    <w:p>
+      <w:r>
+        <w:t>At the very beginning of this chapter I told you that there are four steps to make a basic WICED BLE Peripheral.</w:t>
+      </w:r>
+    </w:p>
+    <w:p>
+      <w:pPr>
+        <w:pStyle w:val="ListParagraph"/>
+        <w:numPr>
+          <w:ilvl w:val="0"/>
+          <w:numId w:val="5"/>
+        </w:numPr>
+      </w:pPr>
+      <w:r>
+        <w:t>Turn on the WICED Bluetooth Stack</w:t>
+      </w:r>
+    </w:p>
+    <w:p>
+      <w:pPr>
+        <w:pStyle w:val="ListParagraph"/>
+        <w:numPr>
+          <w:ilvl w:val="0"/>
+          <w:numId w:val="5"/>
+        </w:numPr>
+      </w:pPr>
+      <w:r>
+        <w:t>Start Advertising</w:t>
+      </w:r>
+    </w:p>
+    <w:p>
+      <w:pPr>
+        <w:pStyle w:val="ListParagraph"/>
+        <w:numPr>
+          <w:ilvl w:val="0"/>
+          <w:numId w:val="5"/>
+        </w:numPr>
+      </w:pPr>
+      <w:r>
+        <w:t>Make a Connection</w:t>
+      </w:r>
+    </w:p>
+    <w:p>
+      <w:pPr>
+        <w:pStyle w:val="ListParagraph"/>
+        <w:numPr>
+          <w:ilvl w:val="0"/>
+          <w:numId w:val="5"/>
+        </w:numPr>
+      </w:pPr>
+      <w:r>
+        <w:t>Exchange Data (Read and Write)</w:t>
+      </w:r>
+    </w:p>
+    <w:p>
+      <w:r>
+        <w:t>The firmware created by WICED Bluetooth Designer mimics this flow</w:t>
+      </w:r>
+    </w:p>
+    <w:p>
+      <w:pPr>
+        <w:pStyle w:val="Heading2"/>
+      </w:pPr>
+      <w:bookmarkStart w:id="14" w:name="_Toc515188319"/>
+      <w:r>
+        <w:t>Turning on the WICED Bluetooth Stack</w:t>
+      </w:r>
+      <w:bookmarkEnd w:id="14"/>
+    </w:p>
+    <w:p>
+      <w:r>
+        <w:t xml:space="preserve">When a WICED device turns on, the chip boots, starts the RTOS and then jumps to a function called </w:t>
+      </w:r>
+      <w:proofErr w:type="spellStart"/>
+      <w:r>
+        <w:t>application_start</w:t>
+      </w:r>
+      <w:proofErr w:type="spellEnd"/>
+      <w:r>
+        <w:t xml:space="preserve"> which is where your Application firmware starts.  At that point in the proceedings, your Application firmware is responsible for turning on the WICED Bluetooth Stack and making a connection to the WICED radio.  This is done with WICED API calls </w:t>
+      </w:r>
+      <w:proofErr w:type="spellStart"/>
+      <w:r>
+        <w:t>wiced_transport_init</w:t>
+      </w:r>
+      <w:proofErr w:type="spellEnd"/>
+      <w:r>
+        <w:t xml:space="preserve">, </w:t>
+      </w:r>
+      <w:proofErr w:type="spellStart"/>
+      <w:r>
+        <w:t>wiced_transport_create_buffer_pools</w:t>
+      </w:r>
+      <w:proofErr w:type="spellEnd"/>
+      <w:r>
+        <w:t xml:space="preserve"> and </w:t>
+      </w:r>
+      <w:proofErr w:type="spellStart"/>
+      <w:r>
+        <w:t>wiced_bt_stack_init</w:t>
+      </w:r>
+      <w:proofErr w:type="spellEnd"/>
+      <w:r>
+        <w:t xml:space="preserve">.  One of the key arguments to </w:t>
+      </w:r>
+      <w:proofErr w:type="spellStart"/>
+      <w:r>
+        <w:t>wiced_bt_stack_init</w:t>
+      </w:r>
+      <w:proofErr w:type="spellEnd"/>
+      <w:r>
+        <w:t xml:space="preserve"> is a function pointer to the management callback.  It is your job to write the management callback function which processes events</w:t>
+      </w:r>
+    </w:p>
+    <w:p>
+      <w:r>
+        <w:t xml:space="preserve">The WICED Bluetooth Stack generates the event </w:t>
+      </w:r>
+      <w:r>
+        <w:t>BTM_ENABLED_EVT</w:t>
+      </w:r>
+      <w:r>
+        <w:t xml:space="preserve"> which is processed by the function _</w:t>
+      </w:r>
+      <w:proofErr w:type="spellStart"/>
+      <w:r>
+        <w:t>management_callback</w:t>
+      </w:r>
+      <w:proofErr w:type="spellEnd"/>
+      <w:r>
+        <w:t xml:space="preserve">. </w:t>
+      </w:r>
+    </w:p>
+    <w:p>
+      <w:r>
+        <w:t>The function _</w:t>
+      </w:r>
+      <w:proofErr w:type="spellStart"/>
+      <w:r>
+        <w:t>app_init</w:t>
+      </w:r>
+      <w:proofErr w:type="spellEnd"/>
+      <w:r>
+        <w:t xml:space="preserve"> is called by the _</w:t>
+      </w:r>
+      <w:proofErr w:type="spellStart"/>
+      <w:r>
+        <w:t>management_callback</w:t>
+      </w:r>
+      <w:proofErr w:type="spellEnd"/>
+      <w:r>
+        <w:t xml:space="preserve"> function.  It initializes the system and ends by calling the </w:t>
+      </w:r>
+      <w:proofErr w:type="spellStart"/>
+      <w:r>
+        <w:t>wiced_bt_start_advertising</w:t>
+      </w:r>
+      <w:proofErr w:type="spellEnd"/>
+      <w:r>
+        <w:t xml:space="preserve"> function</w:t>
+      </w:r>
+    </w:p>
+    <w:p>
+      <w:pPr>
+        <w:pStyle w:val="Heading2"/>
+      </w:pPr>
+      <w:bookmarkStart w:id="15" w:name="_Toc515188320"/>
+      <w:r>
+        <w:t>Start Advertising</w:t>
+      </w:r>
+      <w:bookmarkEnd w:id="15"/>
+    </w:p>
+    <w:p>
+      <w:r>
+        <w:t xml:space="preserve">The Bluetooth Stack is triggered to start advertising by the last step of the Off </w:t>
+      </w:r>
+      <w:r>
+        <w:sym w:font="Wingdings" w:char="F0E0"/>
+      </w:r>
+      <w:r>
+        <w:t xml:space="preserve"> On process call </w:t>
+      </w:r>
+      <w:r>
+        <w:t xml:space="preserve">to </w:t>
+      </w:r>
+      <w:proofErr w:type="spellStart"/>
+      <w:r>
+        <w:t>wiced_bt_start_advertising</w:t>
+      </w:r>
+      <w:proofErr w:type="spellEnd"/>
+      <w:r>
+        <w:t>.</w:t>
+      </w:r>
+    </w:p>
+    <w:p>
+      <w:r>
+        <w:t xml:space="preserve">The Bluetooth Stack generates the </w:t>
+      </w:r>
+      <w:r>
+        <w:t>BTM_BLE_ADVERT_STATE_CHANGED_EVT</w:t>
+      </w:r>
+      <w:r>
+        <w:t xml:space="preserve"> management event and calls the _</w:t>
+      </w:r>
+      <w:proofErr w:type="spellStart"/>
+      <w:r>
+        <w:t>management_callback</w:t>
+      </w:r>
+      <w:proofErr w:type="spellEnd"/>
+      <w:r>
+        <w:t>.</w:t>
+      </w:r>
+    </w:p>
+    <w:p>
+      <w:r>
+        <w:t>The _</w:t>
+      </w:r>
+      <w:proofErr w:type="spellStart"/>
+      <w:r>
+        <w:t>management_callback</w:t>
+      </w:r>
+      <w:proofErr w:type="spellEnd"/>
+      <w:r>
+        <w:t xml:space="preserve"> looks at the event parameter to determine if it is a start or ending of advertising.  In the Bluetooth Designer generated </w:t>
+      </w:r>
+      <w:r>
+        <w:t>code,</w:t>
+      </w:r>
+      <w:r>
+        <w:t xml:space="preserve"> it does not do anything when advertising is started, but you could for instance turn on an LED to indicate the advertising state.</w:t>
+      </w:r>
+    </w:p>
+    <w:p>
+      <w:pPr>
+        <w:pStyle w:val="Heading2"/>
+      </w:pPr>
+      <w:bookmarkStart w:id="16" w:name="_Toc515188321"/>
+      <w:r>
+        <w:t>Making a Connection</w:t>
+      </w:r>
+      <w:bookmarkEnd w:id="16"/>
+    </w:p>
+    <w:p>
+      <w:r>
+        <w:t xml:space="preserve">The getting connected process starts with a Central that is actively Scanning </w:t>
+      </w:r>
+      <w:r>
+        <w:t>hearing</w:t>
+      </w:r>
+      <w:r>
+        <w:t xml:space="preserve"> you</w:t>
+      </w:r>
+      <w:r>
+        <w:t>r</w:t>
+      </w:r>
+      <w:r>
+        <w:t xml:space="preserve"> advertising packet and </w:t>
+      </w:r>
+      <w:r>
+        <w:t>deciding</w:t>
+      </w:r>
+      <w:r>
+        <w:t xml:space="preserve"> to connect.  It then sends you a connection request.</w:t>
+      </w:r>
+    </w:p>
+    <w:p>
+      <w:r>
+        <w:t>The WICED Bluetooth Stack responds to the Central with a connection accepted message.</w:t>
+      </w:r>
+    </w:p>
+    <w:p>
+      <w:r>
+        <w:lastRenderedPageBreak/>
+        <w:t xml:space="preserve">The WICED Bluetooth generates a </w:t>
+      </w:r>
+      <w:r>
+        <w:t>GATT</w:t>
+      </w:r>
+      <w:r>
+        <w:t xml:space="preserve"> event called </w:t>
+      </w:r>
+      <w:r>
+        <w:t>GATT_CONNECTION_STATUS_EVT</w:t>
+      </w:r>
+      <w:r>
+        <w:t xml:space="preserve"> which is processed by the _</w:t>
+      </w:r>
+      <w:proofErr w:type="spellStart"/>
+      <w:r>
+        <w:t>event_handler</w:t>
+      </w:r>
+      <w:proofErr w:type="spellEnd"/>
+      <w:r>
+        <w:t xml:space="preserve"> function.</w:t>
+      </w:r>
+    </w:p>
+    <w:p>
+      <w:r>
+        <w:t>The _</w:t>
+      </w:r>
+      <w:proofErr w:type="spellStart"/>
+      <w:r>
+        <w:t>event_handler</w:t>
+      </w:r>
+      <w:proofErr w:type="spellEnd"/>
+      <w:r>
+        <w:t xml:space="preserve"> calls the function _</w:t>
+      </w:r>
+      <w:proofErr w:type="spellStart"/>
+      <w:r>
+        <w:t>connect_callback</w:t>
+      </w:r>
+      <w:proofErr w:type="spellEnd"/>
+      <w:r>
+        <w:t xml:space="preserve"> </w:t>
+      </w:r>
+      <w:r>
+        <w:t>which uses the event parameter to determine if it is a connection or a disconnection.  It then prints a message</w:t>
+      </w:r>
+    </w:p>
+    <w:p>
+      <w:r>
+        <w:t>The Bluetooth Stack then stops the advertising and calls the _</w:t>
+      </w:r>
+      <w:proofErr w:type="spellStart"/>
+      <w:r>
+        <w:t>mangement_callback</w:t>
+      </w:r>
+      <w:proofErr w:type="spellEnd"/>
+      <w:r>
+        <w:t xml:space="preserve"> with a management event </w:t>
+      </w:r>
+      <w:r>
+        <w:t>BTM_BLE_ADVERT_STATE_CHANGED_EVT</w:t>
+      </w:r>
+    </w:p>
+    <w:p>
+      <w:r>
+        <w:t>The _</w:t>
+      </w:r>
+      <w:proofErr w:type="spellStart"/>
+      <w:r>
+        <w:t>management_callback</w:t>
+      </w:r>
+      <w:proofErr w:type="spellEnd"/>
+      <w:r>
+        <w:t xml:space="preserve"> looks determines that it is a stop of advertising, and then calls _</w:t>
+      </w:r>
+      <w:proofErr w:type="spellStart"/>
+      <w:r>
+        <w:t>advertisement_stopped</w:t>
+      </w:r>
+      <w:proofErr w:type="spellEnd"/>
+      <w:r>
+        <w:t>, which just prints out a message.</w:t>
+      </w:r>
+    </w:p>
+    <w:p>
+      <w:pPr>
+        <w:pStyle w:val="Heading2"/>
+      </w:pPr>
+      <w:bookmarkStart w:id="17" w:name="_Toc515188322"/>
+      <w:r>
+        <w:t xml:space="preserve">Exchange Data </w:t>
+      </w:r>
+      <w:r>
+        <w:t>–</w:t>
+      </w:r>
+      <w:r>
+        <w:t xml:space="preserve"> Read</w:t>
+      </w:r>
+      <w:r>
+        <w:t xml:space="preserve"> (from the Central)</w:t>
+      </w:r>
+      <w:bookmarkEnd w:id="17"/>
+    </w:p>
+    <w:p>
+      <w:r>
+        <w:t>When the Central wants to read the value of a Characteristic, it sends a read request with the Handle of the Attribute that holds the value of the Characteristic.</w:t>
+      </w:r>
+    </w:p>
+    <w:p>
+      <w:r>
+        <w:t xml:space="preserve">The Stack generates a </w:t>
+      </w:r>
+      <w:r>
+        <w:t>GATT_ATTRIBUTE_REQUEST_EVT</w:t>
+      </w:r>
+      <w:r>
+        <w:t xml:space="preserve"> and calls </w:t>
+      </w:r>
+      <w:proofErr w:type="spellStart"/>
+      <w:r>
+        <w:t>testwbt_event_handler</w:t>
+      </w:r>
+      <w:proofErr w:type="spellEnd"/>
+      <w:r>
+        <w:t>.</w:t>
+      </w:r>
+    </w:p>
+    <w:p>
+      <w:r>
+        <w:t xml:space="preserve">The </w:t>
+      </w:r>
+      <w:proofErr w:type="spellStart"/>
+      <w:r>
+        <w:t>testwbt_event_handler</w:t>
+      </w:r>
+      <w:proofErr w:type="spellEnd"/>
+      <w:r>
+        <w:t xml:space="preserve"> determines the event is </w:t>
+      </w:r>
+      <w:r>
+        <w:t>GATT_ATTRIBUTE_REQUEST_EVT</w:t>
+      </w:r>
+      <w:r>
+        <w:t xml:space="preserve"> and calls the function _</w:t>
+      </w:r>
+      <w:proofErr w:type="spellStart"/>
+      <w:r>
+        <w:t>server_callback</w:t>
+      </w:r>
+      <w:proofErr w:type="spellEnd"/>
+      <w:r>
+        <w:t>.</w:t>
+      </w:r>
+    </w:p>
+    <w:p>
+      <w:r>
+        <w:t>The _</w:t>
+      </w:r>
+      <w:proofErr w:type="spellStart"/>
+      <w:r>
+        <w:t>server_callback</w:t>
+      </w:r>
+      <w:proofErr w:type="spellEnd"/>
+      <w:r>
+        <w:t xml:space="preserve"> looks at the event param</w:t>
+      </w:r>
+      <w:r>
+        <w:t xml:space="preserve">eter and determines that it is a </w:t>
+      </w:r>
+      <w:r>
+        <w:t>GATTS_REQ_TYPE_READ</w:t>
+      </w:r>
+      <w:r>
+        <w:t>, it then calls the function _</w:t>
+      </w:r>
+      <w:proofErr w:type="spellStart"/>
+      <w:r>
+        <w:t>read_handler</w:t>
+      </w:r>
+      <w:proofErr w:type="spellEnd"/>
+    </w:p>
+    <w:p>
+      <w:r>
+        <w:t>The _</w:t>
+      </w:r>
+      <w:proofErr w:type="spellStart"/>
+      <w:r>
+        <w:t>read_handler</w:t>
+      </w:r>
+      <w:proofErr w:type="spellEnd"/>
+      <w:r>
+        <w:t xml:space="preserve"> calls the </w:t>
+      </w:r>
+      <w:proofErr w:type="spellStart"/>
+      <w:r>
+        <w:t>Gatt</w:t>
+      </w:r>
+      <w:proofErr w:type="spellEnd"/>
+      <w:r>
+        <w:t xml:space="preserve"> Database API </w:t>
+      </w:r>
+      <w:proofErr w:type="spellStart"/>
+      <w:r>
+        <w:t>get_value</w:t>
+      </w:r>
+      <w:proofErr w:type="spellEnd"/>
+      <w:r>
+        <w:t xml:space="preserve"> to find the current value of the Characteristic.</w:t>
+      </w:r>
+    </w:p>
+    <w:p>
+      <w:r>
+        <w:t>The _</w:t>
+      </w:r>
+      <w:proofErr w:type="spellStart"/>
+      <w:r>
+        <w:t>get_value</w:t>
+      </w:r>
+      <w:proofErr w:type="spellEnd"/>
+      <w:r>
+        <w:t xml:space="preserve"> function looks through that GATT Database to find the Attribute that matches the Handle requested.</w:t>
+      </w:r>
+    </w:p>
+    <w:p>
+      <w:r>
+        <w:t>The _</w:t>
+      </w:r>
+      <w:proofErr w:type="spellStart"/>
+      <w:r>
+        <w:t>get_value</w:t>
+      </w:r>
+      <w:proofErr w:type="spellEnd"/>
+      <w:r>
+        <w:t xml:space="preserve"> function copies the value bytes out of the GATT Database into the location requested by the stack.</w:t>
+      </w:r>
+    </w:p>
+    <w:p>
+      <w:r>
+        <w:t>The _</w:t>
+      </w:r>
+      <w:proofErr w:type="spellStart"/>
+      <w:r>
+        <w:t>get_value</w:t>
+      </w:r>
+      <w:proofErr w:type="spellEnd"/>
+      <w:r>
+        <w:t xml:space="preserve"> returns a WICED_BT_GATT_SUCESS, which is then returned by the _</w:t>
+      </w:r>
+      <w:proofErr w:type="spellStart"/>
+      <w:r>
+        <w:t>read_handler</w:t>
+      </w:r>
+      <w:proofErr w:type="spellEnd"/>
+      <w:r>
+        <w:t xml:space="preserve"> to the _</w:t>
+      </w:r>
+      <w:proofErr w:type="spellStart"/>
+      <w:r>
+        <w:t>server_callback</w:t>
+      </w:r>
+      <w:proofErr w:type="spellEnd"/>
+      <w:r>
+        <w:t>.</w:t>
+      </w:r>
+    </w:p>
+    <w:p>
+      <w:r>
+        <w:t>If something bad has happened in the _</w:t>
+      </w:r>
+      <w:proofErr w:type="spellStart"/>
+      <w:r>
+        <w:t>get_value</w:t>
+      </w:r>
+      <w:proofErr w:type="spellEnd"/>
+      <w:r>
+        <w:t xml:space="preserve"> function (like the requested Handle doesn’t exist) it returns the appropriate error code i.e. WICED_BT_GATT_INVALID_HANDLE</w:t>
+      </w:r>
+    </w:p>
+    <w:p>
+      <w:r>
+        <w:t>The _</w:t>
+      </w:r>
+      <w:proofErr w:type="spellStart"/>
+      <w:r>
+        <w:t>server_callback</w:t>
+      </w:r>
+      <w:proofErr w:type="spellEnd"/>
+      <w:r>
+        <w:t xml:space="preserve"> returns status code generated by the _</w:t>
+      </w:r>
+      <w:proofErr w:type="spellStart"/>
+      <w:r>
+        <w:t>get_value</w:t>
+      </w:r>
+      <w:proofErr w:type="spellEnd"/>
+      <w:r>
+        <w:t xml:space="preserve"> function to the Bluetooth Stack</w:t>
+      </w:r>
+    </w:p>
+    <w:p>
+      <w:r>
+        <w:t xml:space="preserve">The Bluetooth Stack then either send the error code, or it send the data back to the Central. </w:t>
+      </w:r>
+    </w:p>
+    <w:p>
+      <w:pPr>
+        <w:pStyle w:val="Heading2"/>
+      </w:pPr>
+      <w:bookmarkStart w:id="18" w:name="_Toc515188323"/>
+      <w:r>
+        <w:t xml:space="preserve">Exchange Data </w:t>
+      </w:r>
+      <w:r>
+        <w:t>–</w:t>
+      </w:r>
+      <w:r>
+        <w:t xml:space="preserve"> Write</w:t>
+      </w:r>
+      <w:r>
+        <w:t xml:space="preserve"> (from the Central)</w:t>
+      </w:r>
+      <w:bookmarkEnd w:id="18"/>
+    </w:p>
+    <w:p>
+      <w:r>
+        <w:t>When the Central wants to write a value to a Characteristic, it sends a write request with the Handle of the Attribute of the Characteristic along with the data.</w:t>
+      </w:r>
+    </w:p>
+    <w:p>
+      <w:r>
+        <w:lastRenderedPageBreak/>
+        <w:t xml:space="preserve">The WICED Bluetooth Stack generates the GATT event </w:t>
+      </w:r>
+      <w:r>
+        <w:t>GATT_ATTRIBUTE_REQUEST_EVT</w:t>
+      </w:r>
+      <w:r>
+        <w:t xml:space="preserve"> </w:t>
+      </w:r>
+      <w:r>
+        <w:t>and calls the function _</w:t>
+      </w:r>
+      <w:proofErr w:type="spellStart"/>
+      <w:r>
+        <w:t>server_callback</w:t>
+      </w:r>
+      <w:proofErr w:type="spellEnd"/>
+      <w:r>
+        <w:t xml:space="preserve">. </w:t>
+      </w:r>
+    </w:p>
+    <w:p>
+      <w:r>
+        <w:t>The _</w:t>
+      </w:r>
+      <w:proofErr w:type="spellStart"/>
+      <w:r>
+        <w:t>server_callback</w:t>
+      </w:r>
+      <w:proofErr w:type="spellEnd"/>
+      <w:r>
+        <w:t xml:space="preserve"> looks at the event parameter and determines that it is a </w:t>
+      </w:r>
+      <w:r>
+        <w:t>GATTS_REQ_TYPE_WRITE</w:t>
+      </w:r>
+      <w:r>
+        <w:t>, it then calls the function _</w:t>
+      </w:r>
+      <w:proofErr w:type="spellStart"/>
+      <w:r>
+        <w:t>write_handler</w:t>
+      </w:r>
+      <w:proofErr w:type="spellEnd"/>
+    </w:p>
+    <w:p>
+      <w:r>
+        <w:t>The _</w:t>
+      </w:r>
+      <w:proofErr w:type="spellStart"/>
+      <w:r>
+        <w:t>write_handler</w:t>
+      </w:r>
+      <w:proofErr w:type="spellEnd"/>
+      <w:r>
+        <w:t xml:space="preserve"> calls the </w:t>
+      </w:r>
+      <w:proofErr w:type="spellStart"/>
+      <w:r>
+        <w:t>Gatt</w:t>
+      </w:r>
+      <w:proofErr w:type="spellEnd"/>
+      <w:r>
+        <w:t xml:space="preserve"> Database API </w:t>
+      </w:r>
+      <w:proofErr w:type="spellStart"/>
+      <w:r>
+        <w:t>set_value</w:t>
+      </w:r>
+      <w:proofErr w:type="spellEnd"/>
+      <w:r>
+        <w:t xml:space="preserve"> to update the current value of the Characteristic.</w:t>
+      </w:r>
+    </w:p>
+    <w:p>
+      <w:r>
+        <w:t>The _</w:t>
+      </w:r>
+      <w:proofErr w:type="spellStart"/>
+      <w:r>
+        <w:t>set_value</w:t>
+      </w:r>
+      <w:proofErr w:type="spellEnd"/>
+      <w:r>
+        <w:t xml:space="preserve"> function looks through that GATT Database to find the Attribute that matches the Handle requested.</w:t>
+      </w:r>
+    </w:p>
+    <w:p>
+      <w:r>
+        <w:t>The _</w:t>
+      </w:r>
+      <w:proofErr w:type="spellStart"/>
+      <w:r>
+        <w:t>set_value</w:t>
+      </w:r>
+      <w:proofErr w:type="spellEnd"/>
+      <w:r>
+        <w:t xml:space="preserve"> function copies the value bytes from the Stack generated request into the GATT Database.</w:t>
+      </w:r>
+    </w:p>
+    <w:p>
+      <w:r>
+        <w:t>The _</w:t>
+      </w:r>
+      <w:proofErr w:type="spellStart"/>
+      <w:r>
+        <w:t>set_value</w:t>
+      </w:r>
+      <w:proofErr w:type="spellEnd"/>
+      <w:r>
+        <w:t xml:space="preserve"> returns a WICED_BT_GATT_SUCESS, which is then returned by the _</w:t>
+      </w:r>
+      <w:proofErr w:type="spellStart"/>
+      <w:r>
+        <w:t>read_handler</w:t>
+      </w:r>
+      <w:proofErr w:type="spellEnd"/>
+      <w:r>
+        <w:t xml:space="preserve"> to the _</w:t>
+      </w:r>
+      <w:proofErr w:type="spellStart"/>
+      <w:r>
+        <w:t>server_callback</w:t>
+      </w:r>
+      <w:proofErr w:type="spellEnd"/>
+      <w:r>
+        <w:t>.</w:t>
+      </w:r>
+    </w:p>
+    <w:p>
+      <w:r>
+        <w:t>If something bad has happened in the _</w:t>
+      </w:r>
+      <w:proofErr w:type="spellStart"/>
+      <w:r>
+        <w:t>set_value</w:t>
+      </w:r>
+      <w:proofErr w:type="spellEnd"/>
+      <w:r>
+        <w:t xml:space="preserve"> function (like the requested Handle doesn’t exist) it returns the appropriate error code i.e. WICED_BT_GATT_INVALID_HANDLE</w:t>
+      </w:r>
+    </w:p>
+    <w:p>
+      <w:r>
+        <w:t>The _</w:t>
+      </w:r>
+      <w:proofErr w:type="spellStart"/>
+      <w:r>
+        <w:t>server_callback</w:t>
+      </w:r>
+      <w:proofErr w:type="spellEnd"/>
+      <w:r>
+        <w:t xml:space="preserve"> returns status code generated by the _</w:t>
+      </w:r>
+      <w:proofErr w:type="spellStart"/>
+      <w:r>
+        <w:t>set_value</w:t>
+      </w:r>
+      <w:proofErr w:type="spellEnd"/>
+      <w:r>
+        <w:t xml:space="preserve"> function to the Bluetooth Stack</w:t>
+      </w:r>
+    </w:p>
+    <w:p>
+      <w:r>
+        <w:t>The Bluetooth Stack then either send the error code, or a write response.</w:t>
+      </w:r>
+    </w:p>
+    <w:p>
+      <w:pPr>
+        <w:pStyle w:val="Heading1"/>
+      </w:pPr>
+      <w:bookmarkStart w:id="19" w:name="_Toc515188324"/>
+      <w:r>
+        <w:t>WICED GATT Database Implementation</w:t>
+      </w:r>
+      <w:bookmarkEnd w:id="19"/>
+    </w:p>
+    <w:p>
+      <w:r>
+        <w:t xml:space="preserve">The </w:t>
+      </w:r>
+      <w:r>
+        <w:t xml:space="preserve">WICED Bluetooth Designer automatically creates a </w:t>
+      </w:r>
+      <w:r>
+        <w:t xml:space="preserve">template </w:t>
+      </w:r>
+      <w:r>
+        <w:t xml:space="preserve">GATT Database implementation to serve as a starting </w:t>
+      </w:r>
+      <w:r>
+        <w:t xml:space="preserve">point.  The implementation is generic and will work for most situations however, you can make changes to handle custom situations.  When you start the WICED BT Stack by calling </w:t>
+      </w:r>
+      <w:proofErr w:type="spellStart"/>
+      <w:r>
+        <w:t>wiced_bt_stack_init</w:t>
+      </w:r>
+      <w:proofErr w:type="spellEnd"/>
+      <w:r>
+        <w:t xml:space="preserve"> one of the parameters is a pointer to the GATT DB, meaning that the WICED BT Stack will directly access your GATT DB for some purposes.</w:t>
+      </w:r>
+    </w:p>
+    <w:p>
+      <w:r>
+        <w:t xml:space="preserve">The GATT DB is used by both the WICED Bluetooth Stack and by your Application firmware.  The WICED Bluetooth Stack will directly access the Handles, UUIDs and Permissions of the Attributes to </w:t>
+      </w:r>
+      <w:r>
+        <w:t>process some of the Bluetooth Events.  Mainly the WICED BT Stack will verify that a Handle exists and that the Client has Permission to Access it before it gives your application a callback.</w:t>
+      </w:r>
+    </w:p>
+    <w:p>
+      <w:r>
+        <w:t xml:space="preserve">And your Application Firmware will use the GATT DB to read and write data </w:t>
+      </w:r>
+      <w:r>
+        <w:t>in response to WICED BT Events.</w:t>
+      </w:r>
+    </w:p>
+    <w:p>
+      <w:r>
+        <w:t xml:space="preserve">The WICED Implementation of the GATT Database </w:t>
+      </w:r>
+      <w:r>
+        <w:t>i</w:t>
+      </w:r>
+      <w:r>
+        <w:t>s</w:t>
+      </w:r>
+      <w:r>
+        <w:t xml:space="preserve"> </w:t>
+      </w:r>
+      <w:r>
+        <w:t>simple generic</w:t>
+      </w:r>
+      <w:r>
+        <w:t xml:space="preserve"> “C” (obviously) and is c</w:t>
+      </w:r>
+      <w:r>
+        <w:t>omposed logically of four parts</w:t>
+      </w:r>
+    </w:p>
+    <w:p>
+      <w:pPr>
+        <w:pStyle w:val="ListParagraph"/>
+        <w:numPr>
+          <w:ilvl w:val="0"/>
+          <w:numId w:val="11"/>
+        </w:numPr>
+      </w:pPr>
+      <w:r>
+        <w:lastRenderedPageBreak/>
+        <w:t>An</w:t>
+      </w:r>
+      <w:r>
+        <w:t xml:space="preserve"> Array</w:t>
+      </w:r>
+      <w:r>
+        <w:t xml:space="preserve">, named </w:t>
+      </w:r>
+      <w:proofErr w:type="spellStart"/>
+      <w:r>
+        <w:t>gatt_database</w:t>
+      </w:r>
+      <w:proofErr w:type="spellEnd"/>
+      <w:r>
+        <w:t xml:space="preserve">, </w:t>
+      </w:r>
+      <w:r>
+        <w:t>of uint8_t bytes that holds the handles, Types and Permissions</w:t>
+      </w:r>
+      <w:r>
+        <w:t>.</w:t>
+      </w:r>
+    </w:p>
+    <w:p>
+      <w:pPr>
+        <w:pStyle w:val="ListParagraph"/>
+        <w:numPr>
+          <w:ilvl w:val="0"/>
+          <w:numId w:val="11"/>
+        </w:numPr>
+      </w:pPr>
+      <w:r>
+        <w:t xml:space="preserve">An Array of </w:t>
+      </w:r>
+      <w:proofErr w:type="spellStart"/>
+      <w:r>
+        <w:t>Struct</w:t>
+      </w:r>
+      <w:r>
+        <w:t>s</w:t>
+      </w:r>
+      <w:proofErr w:type="spellEnd"/>
+      <w:r>
+        <w:t xml:space="preserve"> which holds Handle</w:t>
+      </w:r>
+      <w:r>
+        <w:t>s</w:t>
+      </w:r>
+      <w:r>
+        <w:t>, A Maximum and Current L</w:t>
+      </w:r>
+      <w:r>
+        <w:t>ength and a Pointer to the actual Value</w:t>
+      </w:r>
+    </w:p>
+    <w:p>
+      <w:pPr>
+        <w:pStyle w:val="ListParagraph"/>
+        <w:numPr>
+          <w:ilvl w:val="0"/>
+          <w:numId w:val="11"/>
+        </w:numPr>
+      </w:pPr>
+      <w:r>
+        <w:t>The Actual values</w:t>
+      </w:r>
+      <w:r>
+        <w:t xml:space="preserve"> as arrays of unint8_t bytes</w:t>
+      </w:r>
+    </w:p>
+    <w:p>
+      <w:pPr>
+        <w:pStyle w:val="ListParagraph"/>
+        <w:numPr>
+          <w:ilvl w:val="0"/>
+          <w:numId w:val="11"/>
+        </w:numPr>
+      </w:pPr>
+      <w:r>
+        <w:t>Functions</w:t>
+      </w:r>
+      <w:r>
+        <w:t xml:space="preserve"> that serve</w:t>
+      </w:r>
+      <w:r>
+        <w:t xml:space="preserve"> as the </w:t>
+      </w:r>
+      <w:r>
+        <w:t>API</w:t>
+      </w:r>
+    </w:p>
+    <w:p>
+      <w:pPr>
+        <w:pStyle w:val="Heading2"/>
+      </w:pPr>
+      <w:bookmarkStart w:id="20" w:name="_Toc515188325"/>
+      <w:proofErr w:type="spellStart"/>
+      <w:r>
+        <w:t>g</w:t>
+      </w:r>
+      <w:r>
+        <w:t>att_</w:t>
+      </w:r>
+      <w:proofErr w:type="gramStart"/>
+      <w:r>
+        <w:t>database</w:t>
+      </w:r>
+      <w:proofErr w:type="spellEnd"/>
+      <w:r>
+        <w:t>[</w:t>
+      </w:r>
+      <w:proofErr w:type="gramEnd"/>
+      <w:r>
+        <w:t>]</w:t>
+      </w:r>
+      <w:bookmarkEnd w:id="20"/>
+    </w:p>
+    <w:p>
+      <w:r>
+        <w:t xml:space="preserve">The </w:t>
+      </w:r>
+      <w:proofErr w:type="spellStart"/>
+      <w:r>
+        <w:t>gatt_database</w:t>
+      </w:r>
+      <w:proofErr w:type="spellEnd"/>
+      <w:r>
+        <w:t xml:space="preserve"> is just an array of bytes with special meaning. To create the bytes representing an Attribute we have create</w:t>
+      </w:r>
+      <w:r>
+        <w:t>d</w:t>
+      </w:r>
+      <w:r>
+        <w:t xml:space="preserve"> a set of c</w:t>
+      </w:r>
+      <w:r>
+        <w:t>-</w:t>
+      </w:r>
+      <w:r>
+        <w:t>p</w:t>
+      </w:r>
+      <w:r>
+        <w:t>re</w:t>
+      </w:r>
+      <w:r>
+        <w:t>p</w:t>
+      </w:r>
+      <w:r>
+        <w:t>rocessor</w:t>
+      </w:r>
+      <w:r>
+        <w:t xml:space="preserve"> macros that do the right thing.  To create Services, use the macros:</w:t>
+      </w:r>
+    </w:p>
+    <w:p>
+      <w:pPr>
+        <w:pStyle w:val="ListParagraph"/>
+        <w:numPr>
+          <w:ilvl w:val="0"/>
+          <w:numId w:val="13"/>
+        </w:numPr>
+      </w:pPr>
+      <w:r>
+        <w:t>PRIMARY_SERVICE_UUID16(handle, service)</w:t>
+      </w:r>
+    </w:p>
+    <w:p>
+      <w:pPr>
+        <w:pStyle w:val="ListParagraph"/>
+        <w:numPr>
+          <w:ilvl w:val="0"/>
+          <w:numId w:val="13"/>
+        </w:numPr>
+      </w:pPr>
+      <w:r>
+        <w:t>PRIMARY_SERVICE_UUID128</w:t>
+      </w:r>
+      <w:r>
+        <w:t>(handle, service)</w:t>
+      </w:r>
+    </w:p>
+    <w:p>
+      <w:pPr>
+        <w:pStyle w:val="ListParagraph"/>
+        <w:numPr>
+          <w:ilvl w:val="0"/>
+          <w:numId w:val="13"/>
+        </w:numPr>
+      </w:pPr>
+      <w:r>
+        <w:t>SECONDARY_SERVICE_UUID16</w:t>
+      </w:r>
+      <w:r>
+        <w:t>(handle, service)</w:t>
+      </w:r>
+    </w:p>
+    <w:p>
+      <w:pPr>
+        <w:pStyle w:val="ListParagraph"/>
+        <w:numPr>
+          <w:ilvl w:val="0"/>
+          <w:numId w:val="13"/>
+        </w:numPr>
+      </w:pPr>
+      <w:r>
+        <w:t>SECONDARY_SERVICE_UUID128</w:t>
+      </w:r>
+      <w:r>
+        <w:t>(handle, service)</w:t>
+      </w:r>
+    </w:p>
+    <w:p>
+      <w:pPr>
+        <w:pStyle w:val="ListParagraph"/>
+        <w:numPr>
+          <w:ilvl w:val="0"/>
+          <w:numId w:val="13"/>
+        </w:numPr>
+      </w:pPr>
+      <w:r>
+        <w:t>INCLUDE_SERVICE_UUID16</w:t>
+      </w:r>
+      <w:r>
+        <w:t xml:space="preserve">(handle, </w:t>
+      </w:r>
+      <w:proofErr w:type="spellStart"/>
+      <w:r>
+        <w:t>service_handle</w:t>
+      </w:r>
+      <w:proofErr w:type="spellEnd"/>
+      <w:r>
+        <w:t xml:space="preserve">, </w:t>
+      </w:r>
+      <w:proofErr w:type="spellStart"/>
+      <w:r>
+        <w:t>end_group_handle</w:t>
+      </w:r>
+      <w:proofErr w:type="spellEnd"/>
+      <w:r>
+        <w:t>, service)</w:t>
+      </w:r>
+    </w:p>
+    <w:p>
+      <w:pPr>
+        <w:pStyle w:val="ListParagraph"/>
+        <w:numPr>
+          <w:ilvl w:val="0"/>
+          <w:numId w:val="13"/>
+        </w:numPr>
+      </w:pPr>
+      <w:r>
+        <w:t>INCLUDE_SERVICE_UUID128</w:t>
+      </w:r>
+      <w:r>
+        <w:t xml:space="preserve">(handle, </w:t>
+      </w:r>
+      <w:proofErr w:type="spellStart"/>
+      <w:r>
+        <w:t>service_handle</w:t>
+      </w:r>
+      <w:proofErr w:type="spellEnd"/>
+      <w:r>
+        <w:t xml:space="preserve">, </w:t>
+      </w:r>
+      <w:proofErr w:type="spellStart"/>
+      <w:r>
+        <w:t>end_group_handle</w:t>
+      </w:r>
+      <w:proofErr w:type="spellEnd"/>
+      <w:r>
+        <w:t>)</w:t>
+      </w:r>
+    </w:p>
+    <w:p>
+      <w:r>
+        <w:t>The handle parameter is just the actual Attribute Handle, a 16-bit number.  The WICED Bluetooth Designer will automatically create Handles for you that will end up in the _</w:t>
+      </w:r>
+      <w:proofErr w:type="spellStart"/>
+      <w:r>
+        <w:t>db.h</w:t>
+      </w:r>
+      <w:proofErr w:type="spellEnd"/>
+      <w:r>
+        <w:t xml:space="preserve"> file.</w:t>
+      </w:r>
+      <w:r>
+        <w:t xml:space="preserve">  For example:</w:t>
+      </w:r>
+    </w:p>
+    <w:p>
+      <w:r>
+        <w:rPr>
+          <w:noProof/>
+        </w:rPr>
+        <w:drawing>
+          <wp:inline distT="0" distB="0" distL="0" distR="0" wp14:anchorId="0A55558C" wp14:editId="06BF9290">
+            <wp:extent cx="5727700" cy="1041400"/>
+            <wp:effectExtent l="0" t="0" r="12700" b="0"/>
+            <wp:docPr id="15" name="Picture 15"/>
+            <wp:cNvGraphicFramePr>
+              <a:graphicFrameLocks xmlns:a="http://schemas.openxmlformats.org/drawingml/2006/main" noChangeAspect="1"/>
+            </wp:cNvGraphicFramePr>
+            <a:graphic xmlns:a="http://schemas.openxmlformats.org/drawingml/2006/main">
+              <a:graphicData uri="http://schemas.openxmlformats.org/drawingml/2006/picture">
+                <pic:pic xmlns:pic="http://schemas.openxmlformats.org/drawingml/2006/picture">
+                  <pic:nvPicPr>
+                    <pic:cNvPr id="1" name=""/>
+                    <pic:cNvPicPr/>
+                  </pic:nvPicPr>
+                  <pic:blipFill>
+                    <a:blip r:embed="rId40"/>
+                    <a:stretch>
+                      <a:fillRect/>
+                    </a:stretch>
+                  </pic:blipFill>
+                  <pic:spPr>
+                    <a:xfrm>
+                      <a:off x="0" y="0"/>
+                      <a:ext cx="5727700" cy="1041400"/>
+                    </a:xfrm>
+                    <a:prstGeom prst="rect">
+                      <a:avLst/>
+                    </a:prstGeom>
+                  </pic:spPr>
+                </pic:pic>
+              </a:graphicData>
+            </a:graphic>
+          </wp:inline>
+        </w:drawing>
+      </w:r>
+    </w:p>
+    <w:p>
+      <w:r>
+        <w:t>The Service parameter is the UUID of the service, just an array of bytes.  The WICED Bluetooth Designer will create them for you in _</w:t>
+      </w:r>
+      <w:proofErr w:type="spellStart"/>
+      <w:r>
+        <w:t>db.h</w:t>
+      </w:r>
+      <w:proofErr w:type="spellEnd"/>
+      <w:r>
+        <w:t>. For example:</w:t>
+      </w:r>
+      <w:r>
+        <w:rPr>
+          <w:noProof/>
+        </w:rPr>
+        <w:drawing>
+          <wp:inline distT="0" distB="0" distL="0" distR="0" wp14:anchorId="4CFA3E70" wp14:editId="6827528C">
+            <wp:extent cx="5943600" cy="119380"/>
+            <wp:effectExtent l="0" t="0" r="0" b="7620"/>
+            <wp:docPr id="17" name="Picture 17"/>
+            <wp:cNvGraphicFramePr>
+              <a:graphicFrameLocks xmlns:a="http://schemas.openxmlformats.org/drawingml/2006/main" noChangeAspect="1"/>
+            </wp:cNvGraphicFramePr>
+            <a:graphic xmlns:a="http://schemas.openxmlformats.org/drawingml/2006/main">
+              <a:graphicData uri="http://schemas.openxmlformats.org/drawingml/2006/picture">
+                <pic:pic xmlns:pic="http://schemas.openxmlformats.org/drawingml/2006/picture">
+                  <pic:nvPicPr>
+                    <pic:cNvPr id="1" name=""/>
+                    <pic:cNvPicPr/>
+                  </pic:nvPicPr>
+                  <pic:blipFill>
+                    <a:blip r:embed="rId41"/>
+                    <a:stretch>
+                      <a:fillRect/>
+                    </a:stretch>
+                  </pic:blipFill>
+                  <pic:spPr>
+                    <a:xfrm>
+                      <a:off x="0" y="0"/>
+                      <a:ext cx="5943600" cy="119380"/>
+                    </a:xfrm>
+                    <a:prstGeom prst="rect">
+                      <a:avLst/>
+                    </a:prstGeom>
+                  </pic:spPr>
+                </pic:pic>
+              </a:graphicData>
+            </a:graphic>
+          </wp:inline>
+        </w:drawing>
+      </w:r>
+    </w:p>
+    <w:p>
+      <w:r>
+        <w:t xml:space="preserve">In addition, there are a bunch of predefined UUIDs in </w:t>
+      </w:r>
+      <w:proofErr w:type="spellStart"/>
+      <w:r>
+        <w:t>wiced_bt_uuid.h</w:t>
+      </w:r>
+      <w:proofErr w:type="spellEnd"/>
+    </w:p>
+    <w:p>
+      <w:r>
+        <w:t xml:space="preserve">To create </w:t>
+      </w:r>
+      <w:r>
+        <w:t>Characteristics,</w:t>
+      </w:r>
+      <w:r>
+        <w:t xml:space="preserve"> use the following </w:t>
+      </w:r>
+      <w:r>
+        <w:t>c preprocessor</w:t>
+      </w:r>
+      <w:r>
+        <w:t xml:space="preserve"> macros which are defined in </w:t>
+      </w:r>
+      <w:proofErr w:type="spellStart"/>
+      <w:r>
+        <w:t>wiced_bt_gatt.h</w:t>
+      </w:r>
+      <w:proofErr w:type="spellEnd"/>
+    </w:p>
+    <w:p>
+      <w:pPr>
+        <w:pStyle w:val="ListParagraph"/>
+        <w:numPr>
+          <w:ilvl w:val="0"/>
+          <w:numId w:val="14"/>
+        </w:numPr>
+      </w:pPr>
+      <w:r>
+        <w:t xml:space="preserve">CHARACTERISTIC_UUID16(handle, </w:t>
+      </w:r>
+      <w:proofErr w:type="spellStart"/>
+      <w:r>
+        <w:t>handle_value</w:t>
+      </w:r>
+      <w:proofErr w:type="spellEnd"/>
+      <w:r>
+        <w:t xml:space="preserve">, </w:t>
+      </w:r>
+      <w:proofErr w:type="spellStart"/>
+      <w:r>
+        <w:t>uuid</w:t>
+      </w:r>
+      <w:proofErr w:type="spellEnd"/>
+      <w:r>
+        <w:t>, properties, permission)</w:t>
+      </w:r>
+    </w:p>
+    <w:p>
+      <w:pPr>
+        <w:pStyle w:val="ListParagraph"/>
+        <w:numPr>
+          <w:ilvl w:val="0"/>
+          <w:numId w:val="14"/>
+        </w:numPr>
+      </w:pPr>
+      <w:r>
+        <w:t>CHARACTERISTIC_UUID</w:t>
+      </w:r>
+      <w:r>
+        <w:t>128</w:t>
+      </w:r>
+      <w:r>
+        <w:t xml:space="preserve">(handle, </w:t>
+      </w:r>
+      <w:proofErr w:type="spellStart"/>
+      <w:r>
+        <w:t>handle_value</w:t>
+      </w:r>
+      <w:proofErr w:type="spellEnd"/>
+      <w:r>
+        <w:t xml:space="preserve">, </w:t>
+      </w:r>
+      <w:proofErr w:type="spellStart"/>
+      <w:r>
+        <w:t>uuid</w:t>
+      </w:r>
+      <w:proofErr w:type="spellEnd"/>
+      <w:r>
+        <w:t>, properties, permission)</w:t>
+      </w:r>
+    </w:p>
+    <w:p>
+      <w:pPr>
+        <w:pStyle w:val="ListParagraph"/>
+        <w:numPr>
+          <w:ilvl w:val="0"/>
+          <w:numId w:val="14"/>
+        </w:numPr>
+      </w:pPr>
+      <w:r>
+        <w:t>CHARACTERISTIC_UUID1</w:t>
+      </w:r>
+      <w:r>
+        <w:t>6</w:t>
+      </w:r>
+      <w:r>
+        <w:t>_</w:t>
+      </w:r>
+      <w:proofErr w:type="gramStart"/>
+      <w:r>
+        <w:t>WRITABLE(</w:t>
+      </w:r>
+      <w:proofErr w:type="gramEnd"/>
+      <w:r>
+        <w:t xml:space="preserve">handle, </w:t>
+      </w:r>
+      <w:proofErr w:type="spellStart"/>
+      <w:r>
+        <w:t>handle_value</w:t>
+      </w:r>
+      <w:proofErr w:type="spellEnd"/>
+      <w:r>
+        <w:t xml:space="preserve">, </w:t>
+      </w:r>
+      <w:proofErr w:type="spellStart"/>
+      <w:r>
+        <w:t>uuid</w:t>
+      </w:r>
+      <w:proofErr w:type="spellEnd"/>
+      <w:r>
+        <w:t>, properties, permission)</w:t>
+      </w:r>
+    </w:p>
+    <w:p>
+      <w:pPr>
+        <w:pStyle w:val="ListParagraph"/>
+        <w:numPr>
+          <w:ilvl w:val="0"/>
+          <w:numId w:val="14"/>
+        </w:numPr>
+      </w:pPr>
+      <w:r>
+        <w:t>CHARACTERISTIC_UUID128_</w:t>
+      </w:r>
+      <w:proofErr w:type="gramStart"/>
+      <w:r>
+        <w:t>WRITABLE(</w:t>
+      </w:r>
+      <w:proofErr w:type="gramEnd"/>
+      <w:r>
+        <w:t xml:space="preserve">handle, </w:t>
+      </w:r>
+      <w:proofErr w:type="spellStart"/>
+      <w:r>
+        <w:t>handle_value</w:t>
+      </w:r>
+      <w:proofErr w:type="spellEnd"/>
+      <w:r>
+        <w:t xml:space="preserve">, </w:t>
+      </w:r>
+      <w:proofErr w:type="spellStart"/>
+      <w:r>
+        <w:t>uuid</w:t>
+      </w:r>
+      <w:proofErr w:type="spellEnd"/>
+      <w:r>
+        <w:t>, properties, permission)</w:t>
+      </w:r>
+    </w:p>
+    <w:p>
+      <w:r>
+        <w:lastRenderedPageBreak/>
+        <w:t>As before the handle parameter is just the 16-bit number.  And as before the WICED Bluetooth Designer creates handles for the Attributes for Characteristics which will be in the form of #define HDLC_ for example:</w:t>
+      </w:r>
+    </w:p>
+    <w:p>
+      <w:r>
+        <w:rPr>
+          <w:noProof/>
+        </w:rPr>
+        <w:drawing>
+          <wp:inline distT="0" distB="0" distL="0" distR="0" wp14:anchorId="20B44153" wp14:editId="3E3ABFBB">
+            <wp:extent cx="5270500" cy="685800"/>
+            <wp:effectExtent l="0" t="0" r="12700" b="0"/>
+            <wp:docPr id="18" name="Picture 18"/>
+            <wp:cNvGraphicFramePr>
+              <a:graphicFrameLocks xmlns:a="http://schemas.openxmlformats.org/drawingml/2006/main" noChangeAspect="1"/>
+            </wp:cNvGraphicFramePr>
+            <a:graphic xmlns:a="http://schemas.openxmlformats.org/drawingml/2006/main">
+              <a:graphicData uri="http://schemas.openxmlformats.org/drawingml/2006/picture">
+                <pic:pic xmlns:pic="http://schemas.openxmlformats.org/drawingml/2006/picture">
+                  <pic:nvPicPr>
+                    <pic:cNvPr id="1" name=""/>
+                    <pic:cNvPicPr/>
+                  </pic:nvPicPr>
+                  <pic:blipFill>
+                    <a:blip r:embed="rId42"/>
+                    <a:stretch>
+                      <a:fillRect/>
+                    </a:stretch>
+                  </pic:blipFill>
+                  <pic:spPr>
+                    <a:xfrm>
+                      <a:off x="0" y="0"/>
+                      <a:ext cx="5270500" cy="685800"/>
+                    </a:xfrm>
+                    <a:prstGeom prst="rect">
+                      <a:avLst/>
+                    </a:prstGeom>
+                  </pic:spPr>
+                </pic:pic>
+              </a:graphicData>
+            </a:graphic>
+          </wp:inline>
+        </w:drawing>
+      </w:r>
+    </w:p>
+    <w:p>
+      <w:r>
+        <w:t xml:space="preserve">The </w:t>
+      </w:r>
+      <w:proofErr w:type="spellStart"/>
+      <w:r>
+        <w:t>handle_value</w:t>
+      </w:r>
+      <w:proofErr w:type="spellEnd"/>
+      <w:r>
+        <w:t xml:space="preserve"> parameter is the Attribute handle of the value Characteristic Attribute.</w:t>
+      </w:r>
+    </w:p>
+    <w:p>
+      <w:r>
+        <w:t>The UUID is a 16 or 128 bit UUID in an array of bytes.</w:t>
+      </w:r>
+      <w:r>
+        <w:t xml:space="preserve">  WICED BT Designer will create #defines for the UUIDs.</w:t>
+      </w:r>
+    </w:p>
+    <w:p>
+      <w:r>
+        <w:t xml:space="preserve">Properties is a bit mask which sets the properties (i.e. read write etc.)  The bit mask is defined in </w:t>
+      </w:r>
+      <w:proofErr w:type="spellStart"/>
+      <w:r>
+        <w:t>wiced_bt_gatt.h</w:t>
+      </w:r>
+      <w:proofErr w:type="spellEnd"/>
+    </w:p>
+    <w:p>
+      <w:r>
+        <w:rPr>
+          <w:noProof/>
+        </w:rPr>
+        <w:drawing>
+          <wp:inline distT="0" distB="0" distL="0" distR="0" wp14:anchorId="41D23909" wp14:editId="38E2D9CC">
+            <wp:extent cx="5892800" cy="1790700"/>
+            <wp:effectExtent l="0" t="0" r="0" b="12700"/>
+            <wp:docPr id="19" name="Picture 19"/>
+            <wp:cNvGraphicFramePr>
+              <a:graphicFrameLocks xmlns:a="http://schemas.openxmlformats.org/drawingml/2006/main" noChangeAspect="1"/>
+            </wp:cNvGraphicFramePr>
+            <a:graphic xmlns:a="http://schemas.openxmlformats.org/drawingml/2006/main">
+              <a:graphicData uri="http://schemas.openxmlformats.org/drawingml/2006/picture">
+                <pic:pic xmlns:pic="http://schemas.openxmlformats.org/drawingml/2006/picture">
+                  <pic:nvPicPr>
+                    <pic:cNvPr id="1" name=""/>
+                    <pic:cNvPicPr/>
+                  </pic:nvPicPr>
+                  <pic:blipFill>
+                    <a:blip r:embed="rId43"/>
+                    <a:stretch>
+                      <a:fillRect/>
+                    </a:stretch>
+                  </pic:blipFill>
+                  <pic:spPr>
+                    <a:xfrm>
+                      <a:off x="0" y="0"/>
+                      <a:ext cx="5892800" cy="1790700"/>
+                    </a:xfrm>
+                    <a:prstGeom prst="rect">
+                      <a:avLst/>
+                    </a:prstGeom>
+                  </pic:spPr>
+                </pic:pic>
+              </a:graphicData>
+            </a:graphic>
+          </wp:inline>
+        </w:drawing>
+      </w:r>
+    </w:p>
+    <w:p>
+      <w:r>
+        <w:t xml:space="preserve">The Permission are just a bit mask that sets the Permission of an Attribute (remember Permission are on a per Attribute basis and Properties are on a per Characteristic basis).  They are also defined in </w:t>
+      </w:r>
+      <w:proofErr w:type="spellStart"/>
+      <w:r>
+        <w:t>wiced_bt_gatt.h</w:t>
+      </w:r>
+      <w:proofErr w:type="spellEnd"/>
+    </w:p>
+    <w:p>
+      <w:r>
+        <w:rPr>
+          <w:noProof/>
+        </w:rPr>
+        <w:drawing>
+          <wp:inline distT="0" distB="0" distL="0" distR="0" wp14:anchorId="4A1F29D3" wp14:editId="56E2DCFF">
+            <wp:extent cx="5943600" cy="1788795"/>
+            <wp:effectExtent l="0" t="0" r="0" b="0"/>
+            <wp:docPr id="20" name="Picture 20"/>
+            <wp:cNvGraphicFramePr>
+              <a:graphicFrameLocks xmlns:a="http://schemas.openxmlformats.org/drawingml/2006/main" noChangeAspect="1"/>
+            </wp:cNvGraphicFramePr>
+            <a:graphic xmlns:a="http://schemas.openxmlformats.org/drawingml/2006/main">
+              <a:graphicData uri="http://schemas.openxmlformats.org/drawingml/2006/picture">
+                <pic:pic xmlns:pic="http://schemas.openxmlformats.org/drawingml/2006/picture">
+                  <pic:nvPicPr>
+                    <pic:cNvPr id="1" name=""/>
+                    <pic:cNvPicPr/>
+                  </pic:nvPicPr>
+                  <pic:blipFill>
+                    <a:blip r:embed="rId44"/>
+                    <a:stretch>
+                      <a:fillRect/>
+                    </a:stretch>
+                  </pic:blipFill>
+                  <pic:spPr>
+                    <a:xfrm>
+                      <a:off x="0" y="0"/>
+                      <a:ext cx="5943600" cy="1788795"/>
+                    </a:xfrm>
+                    <a:prstGeom prst="rect">
+                      <a:avLst/>
+                    </a:prstGeom>
+                  </pic:spPr>
+                </pic:pic>
+              </a:graphicData>
+            </a:graphic>
+          </wp:inline>
+        </w:drawing>
+      </w:r>
+    </w:p>
+    <w:p/>
+    <w:p>
+      <w:pPr>
+        <w:pStyle w:val="Heading2"/>
+      </w:pPr>
+      <w:bookmarkStart w:id="21" w:name="_Toc515188326"/>
+      <w:proofErr w:type="spellStart"/>
+      <w:r>
+        <w:lastRenderedPageBreak/>
+        <w:t>gatt_db_ext_attr_tbl</w:t>
+      </w:r>
+      <w:bookmarkEnd w:id="21"/>
+      <w:proofErr w:type="spellEnd"/>
+    </w:p>
+    <w:p>
+      <w:r>
+        <w:t xml:space="preserve">The </w:t>
+      </w:r>
+      <w:proofErr w:type="spellStart"/>
+      <w:r>
+        <w:t>gatt_database</w:t>
+      </w:r>
+      <w:proofErr w:type="spellEnd"/>
+      <w:r>
+        <w:t xml:space="preserve"> array does not contain the actual value of Attributes.  To find the actual values there is an array of structures of type </w:t>
+      </w:r>
+      <w:proofErr w:type="spellStart"/>
+      <w:r>
+        <w:t>gatt_db_lookup_table</w:t>
+      </w:r>
+      <w:proofErr w:type="spellEnd"/>
+      <w:r>
+        <w:t>.  Each structure contains a handle, a max and actual length and a pointer to the actual value.</w:t>
+      </w:r>
+    </w:p>
+    <w:p>
+      <w:r>
+        <w:rPr>
+          <w:noProof/>
+        </w:rPr>
+        <w:drawing>
+          <wp:inline distT="0" distB="0" distL="0" distR="0" wp14:anchorId="5D53432D" wp14:editId="5E44FBB3">
+            <wp:extent cx="2895600" cy="1638300"/>
+            <wp:effectExtent l="0" t="0" r="0" b="12700"/>
+            <wp:docPr id="12" name="Picture 12"/>
+            <wp:cNvGraphicFramePr>
+              <a:graphicFrameLocks xmlns:a="http://schemas.openxmlformats.org/drawingml/2006/main" noChangeAspect="1"/>
+            </wp:cNvGraphicFramePr>
+            <a:graphic xmlns:a="http://schemas.openxmlformats.org/drawingml/2006/main">
+              <a:graphicData uri="http://schemas.openxmlformats.org/drawingml/2006/picture">
+                <pic:pic xmlns:pic="http://schemas.openxmlformats.org/drawingml/2006/picture">
+                  <pic:nvPicPr>
+                    <pic:cNvPr id="1" name=""/>
+                    <pic:cNvPicPr/>
+                  </pic:nvPicPr>
+                  <pic:blipFill>
+                    <a:blip r:embed="rId45"/>
+                    <a:stretch>
+                      <a:fillRect/>
+                    </a:stretch>
+                  </pic:blipFill>
+                  <pic:spPr>
+                    <a:xfrm>
+                      <a:off x="0" y="0"/>
+                      <a:ext cx="2895600" cy="1638300"/>
+                    </a:xfrm>
+                    <a:prstGeom prst="rect">
+                      <a:avLst/>
+                    </a:prstGeom>
+                  </pic:spPr>
+                </pic:pic>
+              </a:graphicData>
+            </a:graphic>
+          </wp:inline>
+        </w:drawing>
+      </w:r>
+    </w:p>
+    <w:p>
+      <w:r>
+        <w:t>The WICED Bluetooth Designer will create this array for you automatically.</w:t>
+      </w:r>
+    </w:p>
+    <w:p>
+      <w:r>
+        <w:rPr>
+          <w:noProof/>
+        </w:rPr>
+        <w:drawing>
+          <wp:inline distT="0" distB="0" distL="0" distR="0" wp14:anchorId="31125925" wp14:editId="4604F196">
+            <wp:extent cx="5943600" cy="1105535"/>
+            <wp:effectExtent l="0" t="0" r="0" b="12065"/>
+            <wp:docPr id="14" name="Picture 14"/>
+            <wp:cNvGraphicFramePr>
+              <a:graphicFrameLocks xmlns:a="http://schemas.openxmlformats.org/drawingml/2006/main" noChangeAspect="1"/>
+            </wp:cNvGraphicFramePr>
+            <a:graphic xmlns:a="http://schemas.openxmlformats.org/drawingml/2006/main">
+              <a:graphicData uri="http://schemas.openxmlformats.org/drawingml/2006/picture">
+                <pic:pic xmlns:pic="http://schemas.openxmlformats.org/drawingml/2006/picture">
+                  <pic:nvPicPr>
+                    <pic:cNvPr id="1" name=""/>
+                    <pic:cNvPicPr/>
+                  </pic:nvPicPr>
+                  <pic:blipFill>
+                    <a:blip r:embed="rId46"/>
+                    <a:stretch>
+                      <a:fillRect/>
+                    </a:stretch>
+                  </pic:blipFill>
+                  <pic:spPr>
+                    <a:xfrm>
+                      <a:off x="0" y="0"/>
                       <a:ext cx="5943600" cy="1105535"/>
                     </a:xfrm>
                     <a:prstGeom prst="rect">
@@ -5187,6 +6461,9 @@
     </w:p>
     <w:p>
       <w:r>
+        <w:rPr>
+          <w:noProof/>
+        </w:rPr>
         <w:drawing>
           <wp:inline distT="0" distB="0" distL="0" distR="0" wp14:anchorId="45DB648B" wp14:editId="0A2ED538">
             <wp:extent cx="5943600" cy="923290"/>
@@ -5203,7 +6480,7 @@
                     <pic:cNvPicPr/>
                   </pic:nvPicPr>
                   <pic:blipFill>
-                    <a:blip r:embed="rId26"/>
+                    <a:blip r:embed="rId47"/>
                     <a:stretch>
                       <a:fillRect/>
                     </a:stretch>
@@ -6015,13 +7292,7 @@
           </w:tcPr>
           <w:p>
             <w:r>
-              <w:t>A GATT Attribute Write</w:t>
-            </w:r>
-            <w:r>
-              <w:t xml:space="preserve"> has occurred</w:t>
-            </w:r>
-            <w:r>
-              <w:t>. The event parameter tells you the handle, a pointer to the data and the length of the data.</w:t>
+              <w:t>A GATT Attribute Write has occurred. The event parameter tells you the handle, a pointer to the data and the length of the data.</w:t>
             </w:r>
           </w:p>
         </w:tc>
@@ -6029,8 +7300,8 @@
     </w:tbl>
     <w:p/>
     <w:sectPr>
-      <w:headerReference w:type="default" r:id="rId27"/>
-      <w:footerReference w:type="default" r:id="rId28"/>
+      <w:headerReference w:type="default" r:id="rId48"/>
+      <w:footerReference w:type="default" r:id="rId49"/>
       <w:pgSz w:w="12240" w:h="15840"/>
       <w:pgMar w:top="1440" w:right="1440" w:bottom="1440" w:left="1440" w:header="720" w:footer="720" w:gutter="0"/>
       <w:cols w:space="720"/>
@@ -6076,6 +7347,7 @@
         <w:docPartUnique/>
       </w:docPartObj>
     </w:sdtPr>
+    <w:sdtEndPr/>
     <w:sdtContent>
       <w:sdt>
         <w:sdtPr>
@@ -6085,6 +7357,7 @@
             <w:docPartUnique/>
           </w:docPartObj>
         </w:sdtPr>
+        <w:sdtEndPr/>
         <w:sdtContent>
           <w:p>
             <w:pPr>
@@ -6128,14 +7401,27 @@
             <w:r>
               <w:t xml:space="preserve"> of </w:t>
             </w:r>
-            <w:fldSimple w:instr=" NUMPAGES  ">
-              <w:r>
-                <w:rPr>
-                  <w:noProof/>
-                </w:rPr>
-                <w:t>17</w:t>
-              </w:r>
-            </w:fldSimple>
+            <w:r>
+              <w:fldChar w:fldCharType="begin"/>
+            </w:r>
+            <w:r>
+              <w:instrText xml:space="preserve"> NUMPAGES  </w:instrText>
+            </w:r>
+            <w:r>
+              <w:fldChar w:fldCharType="separate"/>
+            </w:r>
+            <w:r>
+              <w:rPr>
+                <w:noProof/>
+              </w:rPr>
+              <w:t>28</w:t>
+            </w:r>
+            <w:r>
+              <w:rPr>
+                <w:noProof/>
+              </w:rPr>
+              <w:fldChar w:fldCharType="end"/>
+            </w:r>
           </w:p>
         </w:sdtContent>
       </w:sdt>
@@ -8906,7 +10192,7 @@
   <w:style w:type="paragraph" w:default="1" w:styleId="Normal">
     <w:name w:val="Normal"/>
     <w:qFormat/>
-    <w:rsid w:val="00F62D74"/>
+    <w:rsid w:val="00175EB1"/>
     <w:pPr>
       <w:spacing w:line="240" w:lineRule="auto"/>
     </w:pPr>
@@ -9031,8 +10317,9 @@
   <w:style w:type="character" w:default="1" w:styleId="DefaultParagraphFont">
     <w:name w:val="Default Paragraph Font"/>
     <w:uiPriority w:val="1"/>
+    <w:semiHidden/>
     <w:unhideWhenUsed/>
-    <w:rsid w:val="00F62D74"/>
+    <w:rsid w:val="00175EB1"/>
   </w:style>
   <w:style w:type="table" w:default="1" w:styleId="TableNormal">
     <w:name w:val="Normal Table"/>
@@ -9054,7 +10341,7 @@
     <w:uiPriority w:val="99"/>
     <w:semiHidden/>
     <w:unhideWhenUsed/>
-    <w:rsid w:val="00F62D74"/>
+    <w:rsid w:val="00175EB1"/>
   </w:style>
   <w:style w:type="character" w:customStyle="1" w:styleId="Heading1Char">
     <w:name w:val="Heading 1 Char"/>
@@ -9945,7 +11232,7 @@
 </file>
 
 <file path=customXml/itemProps1.xml><?xml version="1.0" encoding="utf-8"?>
-<ds:datastoreItem xmlns:ds="http://schemas.openxmlformats.org/officeDocument/2006/customXml" ds:itemID="{23C01A99-6FE4-1247-A8B0-09D68BAF1B93}">
+<ds:datastoreItem xmlns:ds="http://schemas.openxmlformats.org/officeDocument/2006/customXml" ds:itemID="{F616BDD5-2911-8C49-BB06-E5AB654D775B}">
   <ds:schemaRefs>
     <ds:schemaRef ds:uri="http://schemas.openxmlformats.org/officeDocument/2006/bibliography"/>
   </ds:schemaRefs>

</xml_diff>